<commit_message>
Added More Content to Functions Lab Programming Activity
</commit_message>
<xml_diff>
--- a/Turtle Lab 1 - Functions/Turtle Lab 1 - Functions - Programming Activity.docx
+++ b/Turtle Lab 1 - Functions/Turtle Lab 1 - Functions - Programming Activity.docx
@@ -582,7 +582,7 @@
       <w:pPr>
         <w:numPr>
           <w:ilvl w:val="0"/>
-          <w:numId w:val="3"/>
+          <w:numId w:val="5"/>
         </w:numPr>
         <w:ind w:left="720" w:hanging="360"/>
         <w:contextualSpacing w:val="1"/>
@@ -601,7 +601,7 @@
       <w:pPr>
         <w:numPr>
           <w:ilvl w:val="0"/>
-          <w:numId w:val="3"/>
+          <w:numId w:val="5"/>
         </w:numPr>
         <w:ind w:left="720" w:hanging="360"/>
         <w:contextualSpacing w:val="1"/>
@@ -620,7 +620,7 @@
       <w:pPr>
         <w:numPr>
           <w:ilvl w:val="0"/>
-          <w:numId w:val="3"/>
+          <w:numId w:val="5"/>
         </w:numPr>
         <w:ind w:left="720" w:hanging="360"/>
         <w:contextualSpacing w:val="1"/>
@@ -672,7 +672,7 @@
       <w:pPr>
         <w:numPr>
           <w:ilvl w:val="0"/>
-          <w:numId w:val="4"/>
+          <w:numId w:val="8"/>
         </w:numPr>
         <w:ind w:left="720" w:hanging="360"/>
         <w:contextualSpacing w:val="1"/>
@@ -704,7 +704,7 @@
       <w:pPr>
         <w:numPr>
           <w:ilvl w:val="0"/>
-          <w:numId w:val="4"/>
+          <w:numId w:val="8"/>
         </w:numPr>
         <w:ind w:left="720" w:hanging="360"/>
         <w:contextualSpacing w:val="1"/>
@@ -736,7 +736,7 @@
       <w:pPr>
         <w:numPr>
           <w:ilvl w:val="0"/>
-          <w:numId w:val="4"/>
+          <w:numId w:val="8"/>
         </w:numPr>
         <w:ind w:left="720" w:hanging="360"/>
         <w:contextualSpacing w:val="1"/>
@@ -812,7 +812,7 @@
       <w:pPr>
         <w:numPr>
           <w:ilvl w:val="0"/>
-          <w:numId w:val="4"/>
+          <w:numId w:val="8"/>
         </w:numPr>
         <w:ind w:left="720" w:hanging="360"/>
         <w:contextualSpacing w:val="1"/>
@@ -1469,7 +1469,7 @@
           <w:b w:val="1"/>
           <w:rtl w:val="0"/>
         </w:rPr>
-        <w:t xml:space="preserve">Challenge 3: Draw the first letter of your name (first or last name) using the turtle!</w:t>
+        <w:t xml:space="preserve">Challenge 3: Draw a square and a “+” using the turtle.</w:t>
       </w:r>
       <w:r>
         <w:rPr>
@@ -1505,6 +1505,1636 @@
           <w:rtl w:val="0"/>
         </w:rPr>
         <w:t xml:space="preserve">:</w:t>
+      </w:r>
+    </w:p>
+    <w:p>
+      <w:pPr>
+        <w:numPr>
+          <w:ilvl w:val="0"/>
+          <w:numId w:val="6"/>
+        </w:numPr>
+        <w:ind w:left="720" w:hanging="360"/>
+        <w:contextualSpacing w:val="1"/>
+        <w:rPr/>
+      </w:pPr>
+      <w:r>
+        <w:rPr>
+          <w:rtl w:val="0"/>
+        </w:rPr>
+        <w:t xml:space="preserve">If you’re stuck on what directions to give the turtle, try drawing the letter on a piece of paper without lifting it up. As you draw it, think about how far you are dragging the pen or pencil, and then what direction you have to turn in at each step.</w:t>
+      </w:r>
+    </w:p>
+    <w:p>
+      <w:pPr>
+        <w:numPr>
+          <w:ilvl w:val="0"/>
+          <w:numId w:val="6"/>
+        </w:numPr>
+        <w:ind w:left="720" w:hanging="360"/>
+        <w:rPr/>
+      </w:pPr>
+      <w:r>
+        <w:rPr>
+          <w:rtl w:val="0"/>
+        </w:rPr>
+        <w:t xml:space="preserve">Remember that 360 degrees is a full circle. That means if you want to turn the turtle around in the opposite direction, you should turn 180 degrees. You can experiment with smaller degrees like 90 and 45.</w:t>
+      </w:r>
+    </w:p>
+    <w:p>
+      <w:pPr>
+        <w:contextualSpacing w:val="0"/>
+        <w:rPr/>
+      </w:pPr>
+      <w:r>
+        <w:rPr>
+          <w:rtl w:val="0"/>
+        </w:rPr>
+      </w:r>
+    </w:p>
+    <w:p>
+      <w:pPr>
+        <w:pStyle w:val="Heading1"/>
+        <w:contextualSpacing w:val="0"/>
+        <w:rPr/>
+      </w:pPr>
+      <w:bookmarkStart w:colFirst="0" w:colLast="0" w:name="_39qnb3hbmws9" w:id="3"/>
+      <w:bookmarkEnd w:id="3"/>
+      <w:r>
+        <w:rPr>
+          <w:rtl w:val="0"/>
+        </w:rPr>
+        <w:t xml:space="preserve">Now We’re Going Places: Coordinates</w:t>
+      </w:r>
+    </w:p>
+    <w:p>
+      <w:pPr>
+        <w:contextualSpacing w:val="0"/>
+        <w:rPr/>
+      </w:pPr>
+      <w:r>
+        <w:rPr>
+          <w:rtl w:val="0"/>
+        </w:rPr>
+        <w:t xml:space="preserve">We can tell the turtle to go to a specific location like this:</w:t>
+      </w:r>
+    </w:p>
+    <w:p>
+      <w:pPr>
+        <w:contextualSpacing w:val="0"/>
+        <w:rPr/>
+      </w:pPr>
+      <w:r>
+        <w:rPr>
+          <w:rtl w:val="0"/>
+        </w:rPr>
+      </w:r>
+    </w:p>
+    <w:tbl>
+      <w:tblPr>
+        <w:tblStyle w:val="Table4"/>
+        <w:tblW w:w="9360.0" w:type="dxa"/>
+        <w:jc w:val="left"/>
+        <w:tblInd w:w="100.0" w:type="pct"/>
+        <w:tblBorders>
+          <w:top w:color="000000" w:space="0" w:sz="8" w:val="single"/>
+          <w:left w:color="000000" w:space="0" w:sz="8" w:val="single"/>
+          <w:bottom w:color="000000" w:space="0" w:sz="8" w:val="single"/>
+          <w:right w:color="000000" w:space="0" w:sz="8" w:val="single"/>
+          <w:insideH w:color="000000" w:space="0" w:sz="8" w:val="single"/>
+          <w:insideV w:color="000000" w:space="0" w:sz="8" w:val="single"/>
+        </w:tblBorders>
+        <w:tblLayout w:type="fixed"/>
+        <w:tblLook w:val="0600"/>
+      </w:tblPr>
+      <w:tblGrid>
+        <w:gridCol w:w="9360"/>
+        <w:tblGridChange w:id="0">
+          <w:tblGrid>
+            <w:gridCol w:w="9360"/>
+          </w:tblGrid>
+        </w:tblGridChange>
+      </w:tblGrid>
+      <w:tr>
+        <w:tc>
+          <w:tcPr>
+            <w:shd w:fill="auto" w:val="clear"/>
+            <w:tcMar>
+              <w:top w:w="100.0" w:type="dxa"/>
+              <w:left w:w="100.0" w:type="dxa"/>
+              <w:bottom w:w="100.0" w:type="dxa"/>
+              <w:right w:w="100.0" w:type="dxa"/>
+            </w:tcMar>
+            <w:vAlign w:val="top"/>
+          </w:tcPr>
+          <w:p>
+            <w:pPr>
+              <w:widowControl w:val="0"/>
+              <w:spacing w:line="240" w:lineRule="auto"/>
+              <w:contextualSpacing w:val="0"/>
+              <w:rPr>
+                <w:rFonts w:ascii="Consolas" w:cs="Consolas" w:eastAsia="Consolas" w:hAnsi="Consolas"/>
+                <w:sz w:val="18"/>
+                <w:szCs w:val="18"/>
+              </w:rPr>
+            </w:pPr>
+            <w:r>
+              <w:rPr>
+                <w:rFonts w:ascii="Consolas" w:cs="Consolas" w:eastAsia="Consolas" w:hAnsi="Consolas"/>
+                <w:sz w:val="18"/>
+                <w:szCs w:val="18"/>
+                <w:rtl w:val="0"/>
+              </w:rPr>
+              <w:t xml:space="preserve">turtle</w:t>
+            </w:r>
+            <w:r>
+              <w:rPr>
+                <w:rFonts w:ascii="Consolas" w:cs="Consolas" w:eastAsia="Consolas" w:hAnsi="Consolas"/>
+                <w:color w:val="666600"/>
+                <w:sz w:val="18"/>
+                <w:szCs w:val="18"/>
+                <w:rtl w:val="0"/>
+              </w:rPr>
+              <w:t xml:space="preserve">.</w:t>
+            </w:r>
+            <w:r>
+              <w:rPr>
+                <w:rFonts w:ascii="Consolas" w:cs="Consolas" w:eastAsia="Consolas" w:hAnsi="Consolas"/>
+                <w:color w:val="000088"/>
+                <w:sz w:val="18"/>
+                <w:szCs w:val="18"/>
+                <w:rtl w:val="0"/>
+              </w:rPr>
+              <w:t xml:space="preserve">goto</w:t>
+            </w:r>
+            <w:r>
+              <w:rPr>
+                <w:rFonts w:ascii="Consolas" w:cs="Consolas" w:eastAsia="Consolas" w:hAnsi="Consolas"/>
+                <w:color w:val="666600"/>
+                <w:sz w:val="18"/>
+                <w:szCs w:val="18"/>
+                <w:rtl w:val="0"/>
+              </w:rPr>
+              <w:t xml:space="preserve">(</w:t>
+            </w:r>
+            <w:r>
+              <w:rPr>
+                <w:rFonts w:ascii="Consolas" w:cs="Consolas" w:eastAsia="Consolas" w:hAnsi="Consolas"/>
+                <w:color w:val="006666"/>
+                <w:sz w:val="18"/>
+                <w:szCs w:val="18"/>
+                <w:rtl w:val="0"/>
+              </w:rPr>
+              <w:t xml:space="preserve">100</w:t>
+            </w:r>
+            <w:r>
+              <w:rPr>
+                <w:rFonts w:ascii="Consolas" w:cs="Consolas" w:eastAsia="Consolas" w:hAnsi="Consolas"/>
+                <w:color w:val="666600"/>
+                <w:sz w:val="18"/>
+                <w:szCs w:val="18"/>
+                <w:rtl w:val="0"/>
+              </w:rPr>
+              <w:t xml:space="preserve">,</w:t>
+            </w:r>
+            <w:r>
+              <w:rPr>
+                <w:rFonts w:ascii="Consolas" w:cs="Consolas" w:eastAsia="Consolas" w:hAnsi="Consolas"/>
+                <w:sz w:val="18"/>
+                <w:szCs w:val="18"/>
+                <w:rtl w:val="0"/>
+              </w:rPr>
+              <w:t xml:space="preserve"> </w:t>
+            </w:r>
+            <w:r>
+              <w:rPr>
+                <w:rFonts w:ascii="Consolas" w:cs="Consolas" w:eastAsia="Consolas" w:hAnsi="Consolas"/>
+                <w:color w:val="006666"/>
+                <w:sz w:val="18"/>
+                <w:szCs w:val="18"/>
+                <w:rtl w:val="0"/>
+              </w:rPr>
+              <w:t xml:space="preserve">50)</w:t>
+            </w:r>
+            <w:r>
+              <w:rPr>
+                <w:rtl w:val="0"/>
+              </w:rPr>
+            </w:r>
+          </w:p>
+        </w:tc>
+      </w:tr>
+    </w:tbl>
+    <w:p>
+      <w:pPr>
+        <w:contextualSpacing w:val="0"/>
+        <w:rPr/>
+      </w:pPr>
+      <w:r>
+        <w:rPr>
+          <w:rtl w:val="0"/>
+        </w:rPr>
+      </w:r>
+    </w:p>
+    <w:p>
+      <w:pPr>
+        <w:contextualSpacing w:val="0"/>
+        <w:rPr/>
+      </w:pPr>
+      <w:r>
+        <w:rPr>
+          <w:rtl w:val="0"/>
+        </w:rPr>
+        <w:t xml:space="preserve">The two numbers are (x, y) values in a coordinate plane like this.</w:t>
+      </w:r>
+    </w:p>
+    <w:p>
+      <w:pPr>
+        <w:contextualSpacing w:val="0"/>
+        <w:rPr/>
+      </w:pPr>
+      <w:r>
+        <w:rPr/>
+        <w:drawing>
+          <wp:inline distB="114300" distT="114300" distL="114300" distR="114300">
+            <wp:extent cx="2559524" cy="2224088"/>
+            <wp:effectExtent b="0" l="0" r="0" t="0"/>
+            <wp:docPr descr="3D turtle graphics" id="3" name="image6.jpg"/>
+            <a:graphic>
+              <a:graphicData uri="http://schemas.openxmlformats.org/drawingml/2006/picture">
+                <pic:pic>
+                  <pic:nvPicPr>
+                    <pic:cNvPr descr="3D turtle graphics" id="0" name="image6.jpg"/>
+                    <pic:cNvPicPr preferRelativeResize="0"/>
+                  </pic:nvPicPr>
+                  <pic:blipFill>
+                    <a:blip r:embed="rId6"/>
+                    <a:srcRect b="0" l="0" r="0" t="0"/>
+                    <a:stretch>
+                      <a:fillRect/>
+                    </a:stretch>
+                  </pic:blipFill>
+                  <pic:spPr>
+                    <a:xfrm>
+                      <a:off x="0" y="0"/>
+                      <a:ext cx="2559524" cy="2224088"/>
+                    </a:xfrm>
+                    <a:prstGeom prst="rect"/>
+                    <a:ln/>
+                  </pic:spPr>
+                </pic:pic>
+              </a:graphicData>
+            </a:graphic>
+          </wp:inline>
+        </w:drawing>
+      </w:r>
+      <w:r>
+        <w:rPr>
+          <w:rtl w:val="0"/>
+        </w:rPr>
+      </w:r>
+    </w:p>
+    <w:p>
+      <w:pPr>
+        <w:contextualSpacing w:val="0"/>
+        <w:rPr/>
+      </w:pPr>
+      <w:r>
+        <w:rPr>
+          <w:rtl w:val="0"/>
+        </w:rPr>
+      </w:r>
+    </w:p>
+    <w:p>
+      <w:pPr>
+        <w:contextualSpacing w:val="0"/>
+        <w:rPr/>
+      </w:pPr>
+      <w:r>
+        <w:rPr>
+          <w:rtl w:val="0"/>
+        </w:rPr>
+        <w:t xml:space="preserve">Positive numbers for x go </w:t>
+      </w:r>
+      <w:r>
+        <w:rPr>
+          <w:b w:val="1"/>
+          <w:rtl w:val="0"/>
+        </w:rPr>
+        <w:t xml:space="preserve">right</w:t>
+      </w:r>
+      <w:r>
+        <w:rPr>
+          <w:rtl w:val="0"/>
+        </w:rPr>
+        <w:t xml:space="preserve">.</w:t>
+      </w:r>
+    </w:p>
+    <w:p>
+      <w:pPr>
+        <w:contextualSpacing w:val="0"/>
+        <w:rPr/>
+      </w:pPr>
+      <w:r>
+        <w:rPr>
+          <w:rtl w:val="0"/>
+        </w:rPr>
+        <w:t xml:space="preserve">Positive numbers for y go </w:t>
+      </w:r>
+      <w:r>
+        <w:rPr>
+          <w:b w:val="1"/>
+          <w:rtl w:val="0"/>
+        </w:rPr>
+        <w:t xml:space="preserve">up</w:t>
+      </w:r>
+      <w:r>
+        <w:rPr>
+          <w:rtl w:val="0"/>
+        </w:rPr>
+        <w:t xml:space="preserve">.</w:t>
+      </w:r>
+    </w:p>
+    <w:p>
+      <w:pPr>
+        <w:contextualSpacing w:val="0"/>
+        <w:rPr/>
+      </w:pPr>
+      <w:r>
+        <w:rPr>
+          <w:b w:val="1"/>
+          <w:rtl w:val="0"/>
+        </w:rPr>
+        <w:t xml:space="preserve">(0, 0)</w:t>
+      </w:r>
+      <w:r>
+        <w:rPr>
+          <w:rtl w:val="0"/>
+        </w:rPr>
+        <w:t xml:space="preserve"> is in the middle of the screen.</w:t>
+      </w:r>
+    </w:p>
+    <w:p>
+      <w:pPr>
+        <w:contextualSpacing w:val="0"/>
+        <w:rPr/>
+      </w:pPr>
+      <w:r>
+        <w:rPr>
+          <w:rtl w:val="0"/>
+        </w:rPr>
+      </w:r>
+    </w:p>
+    <w:p>
+      <w:pPr>
+        <w:contextualSpacing w:val="0"/>
+        <w:rPr/>
+      </w:pPr>
+      <w:r>
+        <w:rPr>
+          <w:b w:val="1"/>
+          <w:rtl w:val="0"/>
+        </w:rPr>
+        <w:t xml:space="preserve">Challenge 4: Make the turtle draw a basic house (like the one shown below), using only turtle.goto commands, starting with this line of code:</w:t>
+      </w:r>
+      <w:r>
+        <w:rPr>
+          <w:rtl w:val="0"/>
+        </w:rPr>
+      </w:r>
+    </w:p>
+    <w:p>
+      <w:pPr>
+        <w:contextualSpacing w:val="0"/>
+        <w:rPr/>
+      </w:pPr>
+      <w:r>
+        <w:rPr>
+          <w:rtl w:val="0"/>
+        </w:rPr>
+      </w:r>
+    </w:p>
+    <w:tbl>
+      <w:tblPr>
+        <w:tblStyle w:val="Table5"/>
+        <w:tblW w:w="9360.0" w:type="dxa"/>
+        <w:jc w:val="left"/>
+        <w:tblInd w:w="100.0" w:type="pct"/>
+        <w:tblBorders>
+          <w:top w:color="000000" w:space="0" w:sz="8" w:val="single"/>
+          <w:left w:color="000000" w:space="0" w:sz="8" w:val="single"/>
+          <w:bottom w:color="000000" w:space="0" w:sz="8" w:val="single"/>
+          <w:right w:color="000000" w:space="0" w:sz="8" w:val="single"/>
+          <w:insideH w:color="000000" w:space="0" w:sz="8" w:val="single"/>
+          <w:insideV w:color="000000" w:space="0" w:sz="8" w:val="single"/>
+        </w:tblBorders>
+        <w:tblLayout w:type="fixed"/>
+        <w:tblLook w:val="0600"/>
+      </w:tblPr>
+      <w:tblGrid>
+        <w:gridCol w:w="9360"/>
+        <w:tblGridChange w:id="0">
+          <w:tblGrid>
+            <w:gridCol w:w="9360"/>
+          </w:tblGrid>
+        </w:tblGridChange>
+      </w:tblGrid>
+      <w:tr>
+        <w:tc>
+          <w:tcPr>
+            <w:shd w:fill="auto" w:val="clear"/>
+            <w:tcMar>
+              <w:top w:w="100.0" w:type="dxa"/>
+              <w:left w:w="100.0" w:type="dxa"/>
+              <w:bottom w:w="100.0" w:type="dxa"/>
+              <w:right w:w="100.0" w:type="dxa"/>
+            </w:tcMar>
+            <w:vAlign w:val="top"/>
+          </w:tcPr>
+          <w:p>
+            <w:pPr>
+              <w:widowControl w:val="0"/>
+              <w:spacing w:line="240" w:lineRule="auto"/>
+              <w:contextualSpacing w:val="0"/>
+              <w:rPr>
+                <w:rFonts w:ascii="Consolas" w:cs="Consolas" w:eastAsia="Consolas" w:hAnsi="Consolas"/>
+                <w:sz w:val="18"/>
+                <w:szCs w:val="18"/>
+              </w:rPr>
+            </w:pPr>
+            <w:r>
+              <w:rPr>
+                <w:rFonts w:ascii="Consolas" w:cs="Consolas" w:eastAsia="Consolas" w:hAnsi="Consolas"/>
+                <w:sz w:val="18"/>
+                <w:szCs w:val="18"/>
+                <w:rtl w:val="0"/>
+              </w:rPr>
+              <w:t xml:space="preserve">turtle</w:t>
+            </w:r>
+            <w:r>
+              <w:rPr>
+                <w:rFonts w:ascii="Consolas" w:cs="Consolas" w:eastAsia="Consolas" w:hAnsi="Consolas"/>
+                <w:color w:val="666600"/>
+                <w:sz w:val="18"/>
+                <w:szCs w:val="18"/>
+                <w:rtl w:val="0"/>
+              </w:rPr>
+              <w:t xml:space="preserve">.</w:t>
+            </w:r>
+            <w:r>
+              <w:rPr>
+                <w:rFonts w:ascii="Consolas" w:cs="Consolas" w:eastAsia="Consolas" w:hAnsi="Consolas"/>
+                <w:color w:val="000088"/>
+                <w:sz w:val="18"/>
+                <w:szCs w:val="18"/>
+                <w:rtl w:val="0"/>
+              </w:rPr>
+              <w:t xml:space="preserve">goto</w:t>
+            </w:r>
+            <w:r>
+              <w:rPr>
+                <w:rFonts w:ascii="Consolas" w:cs="Consolas" w:eastAsia="Consolas" w:hAnsi="Consolas"/>
+                <w:color w:val="666600"/>
+                <w:sz w:val="18"/>
+                <w:szCs w:val="18"/>
+                <w:rtl w:val="0"/>
+              </w:rPr>
+              <w:t xml:space="preserve">(</w:t>
+            </w:r>
+            <w:r>
+              <w:rPr>
+                <w:rFonts w:ascii="Consolas" w:cs="Consolas" w:eastAsia="Consolas" w:hAnsi="Consolas"/>
+                <w:color w:val="006666"/>
+                <w:sz w:val="18"/>
+                <w:szCs w:val="18"/>
+                <w:rtl w:val="0"/>
+              </w:rPr>
+              <w:t xml:space="preserve">50</w:t>
+            </w:r>
+            <w:r>
+              <w:rPr>
+                <w:rFonts w:ascii="Consolas" w:cs="Consolas" w:eastAsia="Consolas" w:hAnsi="Consolas"/>
+                <w:color w:val="666600"/>
+                <w:sz w:val="18"/>
+                <w:szCs w:val="18"/>
+                <w:rtl w:val="0"/>
+              </w:rPr>
+              <w:t xml:space="preserve">,</w:t>
+            </w:r>
+            <w:r>
+              <w:rPr>
+                <w:rFonts w:ascii="Consolas" w:cs="Consolas" w:eastAsia="Consolas" w:hAnsi="Consolas"/>
+                <w:sz w:val="18"/>
+                <w:szCs w:val="18"/>
+                <w:rtl w:val="0"/>
+              </w:rPr>
+              <w:t xml:space="preserve"> 50</w:t>
+            </w:r>
+            <w:r>
+              <w:rPr>
+                <w:rFonts w:ascii="Consolas" w:cs="Consolas" w:eastAsia="Consolas" w:hAnsi="Consolas"/>
+                <w:color w:val="006666"/>
+                <w:sz w:val="18"/>
+                <w:szCs w:val="18"/>
+                <w:rtl w:val="0"/>
+              </w:rPr>
+              <w:t xml:space="preserve">)</w:t>
+            </w:r>
+            <w:r>
+              <w:rPr>
+                <w:rtl w:val="0"/>
+              </w:rPr>
+            </w:r>
+          </w:p>
+        </w:tc>
+      </w:tr>
+    </w:tbl>
+    <w:p>
+      <w:pPr>
+        <w:contextualSpacing w:val="0"/>
+        <w:rPr/>
+      </w:pPr>
+      <w:r>
+        <w:rPr>
+          <w:rtl w:val="0"/>
+        </w:rPr>
+      </w:r>
+    </w:p>
+    <w:p>
+      <w:pPr>
+        <w:contextualSpacing w:val="0"/>
+        <w:rPr/>
+      </w:pPr>
+      <w:r>
+        <w:rPr/>
+        <w:drawing>
+          <wp:inline distB="114300" distT="114300" distL="114300" distR="114300">
+            <wp:extent cx="1714500" cy="1714500"/>
+            <wp:effectExtent b="0" l="0" r="0" t="0"/>
+            <wp:docPr id="1" name="image2.png"/>
+            <a:graphic>
+              <a:graphicData uri="http://schemas.openxmlformats.org/drawingml/2006/picture">
+                <pic:pic>
+                  <pic:nvPicPr>
+                    <pic:cNvPr id="0" name="image2.png"/>
+                    <pic:cNvPicPr preferRelativeResize="0"/>
+                  </pic:nvPicPr>
+                  <pic:blipFill>
+                    <a:blip r:embed="rId7"/>
+                    <a:srcRect b="0" l="0" r="0" t="0"/>
+                    <a:stretch>
+                      <a:fillRect/>
+                    </a:stretch>
+                  </pic:blipFill>
+                  <pic:spPr>
+                    <a:xfrm>
+                      <a:off x="0" y="0"/>
+                      <a:ext cx="1714500" cy="1714500"/>
+                    </a:xfrm>
+                    <a:prstGeom prst="rect"/>
+                    <a:ln/>
+                  </pic:spPr>
+                </pic:pic>
+              </a:graphicData>
+            </a:graphic>
+          </wp:inline>
+        </w:drawing>
+      </w:r>
+      <w:r>
+        <w:rPr>
+          <w:rtl w:val="0"/>
+        </w:rPr>
+      </w:r>
+    </w:p>
+    <w:p>
+      <w:pPr>
+        <w:contextualSpacing w:val="0"/>
+        <w:rPr/>
+      </w:pPr>
+      <w:r>
+        <w:rPr>
+          <w:rtl w:val="0"/>
+        </w:rPr>
+      </w:r>
+    </w:p>
+    <w:p>
+      <w:pPr>
+        <w:contextualSpacing w:val="0"/>
+        <w:rPr/>
+      </w:pPr>
+      <w:r>
+        <w:rPr>
+          <w:u w:val="single"/>
+          <w:rtl w:val="0"/>
+        </w:rPr>
+        <w:t xml:space="preserve">Tips</w:t>
+      </w:r>
+      <w:r>
+        <w:rPr>
+          <w:rtl w:val="0"/>
+        </w:rPr>
+        <w:t xml:space="preserve">:</w:t>
+      </w:r>
+    </w:p>
+    <w:p>
+      <w:pPr>
+        <w:numPr>
+          <w:ilvl w:val="0"/>
+          <w:numId w:val="6"/>
+        </w:numPr>
+        <w:ind w:left="720" w:hanging="360"/>
+        <w:contextualSpacing w:val="1"/>
+        <w:rPr/>
+      </w:pPr>
+      <w:r>
+        <w:rPr>
+          <w:rtl w:val="0"/>
+        </w:rPr>
+        <w:t xml:space="preserve">If you’re trying to decide what </w:t>
+      </w:r>
+      <w:r>
+        <w:rPr>
+          <w:i w:val="1"/>
+          <w:rtl w:val="0"/>
+        </w:rPr>
+        <w:t xml:space="preserve">coordinates </w:t>
+      </w:r>
+      <w:r>
+        <w:rPr>
+          <w:rtl w:val="0"/>
+        </w:rPr>
+        <w:t xml:space="preserve">you should go to, try drawing it one step at a time. Experiment with different numbers and see if the turtle went where you expected.</w:t>
+      </w:r>
+    </w:p>
+    <w:p>
+      <w:pPr>
+        <w:numPr>
+          <w:ilvl w:val="0"/>
+          <w:numId w:val="6"/>
+        </w:numPr>
+        <w:ind w:left="720" w:hanging="360"/>
+        <w:contextualSpacing w:val="1"/>
+        <w:rPr>
+          <w:u w:val="none"/>
+        </w:rPr>
+      </w:pPr>
+      <w:r>
+        <w:rPr>
+          <w:rtl w:val="0"/>
+        </w:rPr>
+        <w:t xml:space="preserve">It doesn’t matter if the turtle has to go backwards over a line that’s already drawn, or if it ends up at a different spot than in the picture above.</w:t>
+      </w:r>
+    </w:p>
+    <w:p>
+      <w:pPr>
+        <w:pStyle w:val="Heading1"/>
+        <w:contextualSpacing w:val="0"/>
+        <w:rPr/>
+      </w:pPr>
+      <w:bookmarkStart w:colFirst="0" w:colLast="0" w:name="_nhudwb9455td" w:id="4"/>
+      <w:bookmarkEnd w:id="4"/>
+      <w:r>
+        <w:rPr>
+          <w:rtl w:val="0"/>
+        </w:rPr>
+        <w:t xml:space="preserve">Pen and Stamp and Text Party</w:t>
+      </w:r>
+    </w:p>
+    <w:p>
+      <w:pPr>
+        <w:contextualSpacing w:val="0"/>
+        <w:rPr/>
+      </w:pPr>
+      <w:r>
+        <w:rPr>
+          <w:rtl w:val="0"/>
+        </w:rPr>
+        <w:t xml:space="preserve">Sometimes you don’t want the turtle to draw a line when it moves.</w:t>
+      </w:r>
+    </w:p>
+    <w:p>
+      <w:pPr>
+        <w:contextualSpacing w:val="0"/>
+        <w:rPr/>
+      </w:pPr>
+      <w:r>
+        <w:rPr>
+          <w:rtl w:val="0"/>
+        </w:rPr>
+      </w:r>
+    </w:p>
+    <w:p>
+      <w:pPr>
+        <w:contextualSpacing w:val="0"/>
+        <w:rPr/>
+      </w:pPr>
+      <w:r>
+        <w:rPr>
+          <w:rtl w:val="0"/>
+        </w:rPr>
+        <w:t xml:space="preserve">You can “lift” and “lower” the “pen” with this code:</w:t>
+      </w:r>
+    </w:p>
+    <w:p>
+      <w:pPr>
+        <w:contextualSpacing w:val="0"/>
+        <w:rPr/>
+      </w:pPr>
+      <w:r>
+        <w:rPr>
+          <w:rtl w:val="0"/>
+        </w:rPr>
+      </w:r>
+    </w:p>
+    <w:tbl>
+      <w:tblPr>
+        <w:tblStyle w:val="Table6"/>
+        <w:tblW w:w="9360.0" w:type="dxa"/>
+        <w:jc w:val="left"/>
+        <w:tblInd w:w="100.0" w:type="pct"/>
+        <w:tblBorders>
+          <w:top w:color="000000" w:space="0" w:sz="8" w:val="single"/>
+          <w:left w:color="000000" w:space="0" w:sz="8" w:val="single"/>
+          <w:bottom w:color="000000" w:space="0" w:sz="8" w:val="single"/>
+          <w:right w:color="000000" w:space="0" w:sz="8" w:val="single"/>
+          <w:insideH w:color="000000" w:space="0" w:sz="8" w:val="single"/>
+          <w:insideV w:color="000000" w:space="0" w:sz="8" w:val="single"/>
+        </w:tblBorders>
+        <w:tblLayout w:type="fixed"/>
+        <w:tblLook w:val="0600"/>
+      </w:tblPr>
+      <w:tblGrid>
+        <w:gridCol w:w="9360"/>
+        <w:tblGridChange w:id="0">
+          <w:tblGrid>
+            <w:gridCol w:w="9360"/>
+          </w:tblGrid>
+        </w:tblGridChange>
+      </w:tblGrid>
+      <w:tr>
+        <w:tc>
+          <w:tcPr>
+            <w:shd w:fill="auto" w:val="clear"/>
+            <w:tcMar>
+              <w:top w:w="100.0" w:type="dxa"/>
+              <w:left w:w="100.0" w:type="dxa"/>
+              <w:bottom w:w="100.0" w:type="dxa"/>
+              <w:right w:w="100.0" w:type="dxa"/>
+            </w:tcMar>
+            <w:vAlign w:val="top"/>
+          </w:tcPr>
+          <w:p>
+            <w:pPr>
+              <w:widowControl w:val="0"/>
+              <w:spacing w:line="240" w:lineRule="auto"/>
+              <w:contextualSpacing w:val="0"/>
+              <w:rPr>
+                <w:rFonts w:ascii="Consolas" w:cs="Consolas" w:eastAsia="Consolas" w:hAnsi="Consolas"/>
+                <w:sz w:val="18"/>
+                <w:szCs w:val="18"/>
+              </w:rPr>
+            </w:pPr>
+            <w:r>
+              <w:rPr>
+                <w:rFonts w:ascii="Consolas" w:cs="Consolas" w:eastAsia="Consolas" w:hAnsi="Consolas"/>
+                <w:sz w:val="18"/>
+                <w:szCs w:val="18"/>
+                <w:rtl w:val="0"/>
+              </w:rPr>
+              <w:t xml:space="preserve">turtle</w:t>
+            </w:r>
+            <w:r>
+              <w:rPr>
+                <w:rFonts w:ascii="Consolas" w:cs="Consolas" w:eastAsia="Consolas" w:hAnsi="Consolas"/>
+                <w:color w:val="666600"/>
+                <w:sz w:val="18"/>
+                <w:szCs w:val="18"/>
+                <w:rtl w:val="0"/>
+              </w:rPr>
+              <w:t xml:space="preserve">.</w:t>
+            </w:r>
+            <w:r>
+              <w:rPr>
+                <w:rFonts w:ascii="Consolas" w:cs="Consolas" w:eastAsia="Consolas" w:hAnsi="Consolas"/>
+                <w:sz w:val="18"/>
+                <w:szCs w:val="18"/>
+                <w:rtl w:val="0"/>
+              </w:rPr>
+              <w:t xml:space="preserve">penup</w:t>
+            </w:r>
+            <w:r>
+              <w:rPr>
+                <w:rFonts w:ascii="Consolas" w:cs="Consolas" w:eastAsia="Consolas" w:hAnsi="Consolas"/>
+                <w:color w:val="666600"/>
+                <w:sz w:val="18"/>
+                <w:szCs w:val="18"/>
+                <w:rtl w:val="0"/>
+              </w:rPr>
+              <w:t xml:space="preserve">()</w:t>
+            </w:r>
+            <w:r>
+              <w:rPr>
+                <w:rtl w:val="0"/>
+              </w:rPr>
+            </w:r>
+          </w:p>
+          <w:p>
+            <w:pPr>
+              <w:widowControl w:val="0"/>
+              <w:spacing w:line="240" w:lineRule="auto"/>
+              <w:contextualSpacing w:val="0"/>
+              <w:rPr>
+                <w:rFonts w:ascii="Consolas" w:cs="Consolas" w:eastAsia="Consolas" w:hAnsi="Consolas"/>
+                <w:sz w:val="18"/>
+                <w:szCs w:val="18"/>
+              </w:rPr>
+            </w:pPr>
+            <w:r>
+              <w:rPr>
+                <w:rFonts w:ascii="Consolas" w:cs="Consolas" w:eastAsia="Consolas" w:hAnsi="Consolas"/>
+                <w:sz w:val="18"/>
+                <w:szCs w:val="18"/>
+                <w:rtl w:val="0"/>
+              </w:rPr>
+              <w:t xml:space="preserve">turtle</w:t>
+            </w:r>
+            <w:r>
+              <w:rPr>
+                <w:rFonts w:ascii="Consolas" w:cs="Consolas" w:eastAsia="Consolas" w:hAnsi="Consolas"/>
+                <w:color w:val="666600"/>
+                <w:sz w:val="18"/>
+                <w:szCs w:val="18"/>
+                <w:rtl w:val="0"/>
+              </w:rPr>
+              <w:t xml:space="preserve">.</w:t>
+            </w:r>
+            <w:r>
+              <w:rPr>
+                <w:rFonts w:ascii="Consolas" w:cs="Consolas" w:eastAsia="Consolas" w:hAnsi="Consolas"/>
+                <w:sz w:val="18"/>
+                <w:szCs w:val="18"/>
+                <w:rtl w:val="0"/>
+              </w:rPr>
+              <w:t xml:space="preserve">forward</w:t>
+            </w:r>
+            <w:r>
+              <w:rPr>
+                <w:rFonts w:ascii="Consolas" w:cs="Consolas" w:eastAsia="Consolas" w:hAnsi="Consolas"/>
+                <w:color w:val="666600"/>
+                <w:sz w:val="18"/>
+                <w:szCs w:val="18"/>
+                <w:rtl w:val="0"/>
+              </w:rPr>
+              <w:t xml:space="preserve">(</w:t>
+            </w:r>
+            <w:r>
+              <w:rPr>
+                <w:rFonts w:ascii="Consolas" w:cs="Consolas" w:eastAsia="Consolas" w:hAnsi="Consolas"/>
+                <w:color w:val="006666"/>
+                <w:sz w:val="18"/>
+                <w:szCs w:val="18"/>
+                <w:rtl w:val="0"/>
+              </w:rPr>
+              <w:t xml:space="preserve">20)</w:t>
+            </w:r>
+            <w:r>
+              <w:rPr>
+                <w:rtl w:val="0"/>
+              </w:rPr>
+            </w:r>
+          </w:p>
+          <w:p>
+            <w:pPr>
+              <w:widowControl w:val="0"/>
+              <w:spacing w:line="240" w:lineRule="auto"/>
+              <w:contextualSpacing w:val="0"/>
+              <w:rPr>
+                <w:rFonts w:ascii="Consolas" w:cs="Consolas" w:eastAsia="Consolas" w:hAnsi="Consolas"/>
+                <w:sz w:val="18"/>
+                <w:szCs w:val="18"/>
+              </w:rPr>
+            </w:pPr>
+            <w:r>
+              <w:rPr>
+                <w:rFonts w:ascii="Consolas" w:cs="Consolas" w:eastAsia="Consolas" w:hAnsi="Consolas"/>
+                <w:sz w:val="18"/>
+                <w:szCs w:val="18"/>
+                <w:rtl w:val="0"/>
+              </w:rPr>
+              <w:t xml:space="preserve">turtle</w:t>
+            </w:r>
+            <w:r>
+              <w:rPr>
+                <w:rFonts w:ascii="Consolas" w:cs="Consolas" w:eastAsia="Consolas" w:hAnsi="Consolas"/>
+                <w:color w:val="666600"/>
+                <w:sz w:val="18"/>
+                <w:szCs w:val="18"/>
+                <w:rtl w:val="0"/>
+              </w:rPr>
+              <w:t xml:space="preserve">.</w:t>
+            </w:r>
+            <w:r>
+              <w:rPr>
+                <w:rFonts w:ascii="Consolas" w:cs="Consolas" w:eastAsia="Consolas" w:hAnsi="Consolas"/>
+                <w:sz w:val="18"/>
+                <w:szCs w:val="18"/>
+                <w:rtl w:val="0"/>
+              </w:rPr>
+              <w:t xml:space="preserve">pendown</w:t>
+            </w:r>
+            <w:r>
+              <w:rPr>
+                <w:rFonts w:ascii="Consolas" w:cs="Consolas" w:eastAsia="Consolas" w:hAnsi="Consolas"/>
+                <w:color w:val="666600"/>
+                <w:sz w:val="18"/>
+                <w:szCs w:val="18"/>
+                <w:rtl w:val="0"/>
+              </w:rPr>
+              <w:t xml:space="preserve">()</w:t>
+            </w:r>
+            <w:r>
+              <w:rPr>
+                <w:rtl w:val="0"/>
+              </w:rPr>
+            </w:r>
+          </w:p>
+          <w:p>
+            <w:pPr>
+              <w:widowControl w:val="0"/>
+              <w:spacing w:line="240" w:lineRule="auto"/>
+              <w:contextualSpacing w:val="0"/>
+              <w:rPr>
+                <w:rFonts w:ascii="Consolas" w:cs="Consolas" w:eastAsia="Consolas" w:hAnsi="Consolas"/>
+                <w:sz w:val="18"/>
+                <w:szCs w:val="18"/>
+              </w:rPr>
+            </w:pPr>
+            <w:r>
+              <w:rPr>
+                <w:rFonts w:ascii="Consolas" w:cs="Consolas" w:eastAsia="Consolas" w:hAnsi="Consolas"/>
+                <w:sz w:val="18"/>
+                <w:szCs w:val="18"/>
+                <w:rtl w:val="0"/>
+              </w:rPr>
+              <w:t xml:space="preserve">turtle</w:t>
+            </w:r>
+            <w:r>
+              <w:rPr>
+                <w:rFonts w:ascii="Consolas" w:cs="Consolas" w:eastAsia="Consolas" w:hAnsi="Consolas"/>
+                <w:color w:val="666600"/>
+                <w:sz w:val="18"/>
+                <w:szCs w:val="18"/>
+                <w:rtl w:val="0"/>
+              </w:rPr>
+              <w:t xml:space="preserve">.</w:t>
+            </w:r>
+            <w:r>
+              <w:rPr>
+                <w:rFonts w:ascii="Consolas" w:cs="Consolas" w:eastAsia="Consolas" w:hAnsi="Consolas"/>
+                <w:sz w:val="18"/>
+                <w:szCs w:val="18"/>
+                <w:rtl w:val="0"/>
+              </w:rPr>
+              <w:t xml:space="preserve">forward</w:t>
+            </w:r>
+            <w:r>
+              <w:rPr>
+                <w:rFonts w:ascii="Consolas" w:cs="Consolas" w:eastAsia="Consolas" w:hAnsi="Consolas"/>
+                <w:color w:val="666600"/>
+                <w:sz w:val="18"/>
+                <w:szCs w:val="18"/>
+                <w:rtl w:val="0"/>
+              </w:rPr>
+              <w:t xml:space="preserve">(</w:t>
+            </w:r>
+            <w:r>
+              <w:rPr>
+                <w:rFonts w:ascii="Consolas" w:cs="Consolas" w:eastAsia="Consolas" w:hAnsi="Consolas"/>
+                <w:color w:val="006666"/>
+                <w:sz w:val="18"/>
+                <w:szCs w:val="18"/>
+                <w:rtl w:val="0"/>
+              </w:rPr>
+              <w:t xml:space="preserve">20)</w:t>
+            </w:r>
+            <w:r>
+              <w:rPr>
+                <w:rtl w:val="0"/>
+              </w:rPr>
+            </w:r>
+          </w:p>
+        </w:tc>
+      </w:tr>
+    </w:tbl>
+    <w:p>
+      <w:pPr>
+        <w:contextualSpacing w:val="0"/>
+        <w:rPr/>
+      </w:pPr>
+      <w:r>
+        <w:rPr>
+          <w:rtl w:val="0"/>
+        </w:rPr>
+      </w:r>
+    </w:p>
+    <w:p>
+      <w:pPr>
+        <w:contextualSpacing w:val="0"/>
+        <w:rPr/>
+      </w:pPr>
+      <w:r>
+        <w:rPr>
+          <w:rtl w:val="0"/>
+        </w:rPr>
+        <w:t xml:space="preserve">You can also “stamp” the turtle with this code:</w:t>
+      </w:r>
+    </w:p>
+    <w:p>
+      <w:pPr>
+        <w:contextualSpacing w:val="0"/>
+        <w:rPr/>
+      </w:pPr>
+      <w:r>
+        <w:rPr>
+          <w:rtl w:val="0"/>
+        </w:rPr>
+      </w:r>
+    </w:p>
+    <w:tbl>
+      <w:tblPr>
+        <w:tblStyle w:val="Table7"/>
+        <w:tblW w:w="9360.0" w:type="dxa"/>
+        <w:jc w:val="left"/>
+        <w:tblInd w:w="100.0" w:type="pct"/>
+        <w:tblBorders>
+          <w:top w:color="000000" w:space="0" w:sz="8" w:val="single"/>
+          <w:left w:color="000000" w:space="0" w:sz="8" w:val="single"/>
+          <w:bottom w:color="000000" w:space="0" w:sz="8" w:val="single"/>
+          <w:right w:color="000000" w:space="0" w:sz="8" w:val="single"/>
+          <w:insideH w:color="000000" w:space="0" w:sz="8" w:val="single"/>
+          <w:insideV w:color="000000" w:space="0" w:sz="8" w:val="single"/>
+        </w:tblBorders>
+        <w:tblLayout w:type="fixed"/>
+        <w:tblLook w:val="0600"/>
+      </w:tblPr>
+      <w:tblGrid>
+        <w:gridCol w:w="9360"/>
+        <w:tblGridChange w:id="0">
+          <w:tblGrid>
+            <w:gridCol w:w="9360"/>
+          </w:tblGrid>
+        </w:tblGridChange>
+      </w:tblGrid>
+      <w:tr>
+        <w:tc>
+          <w:tcPr>
+            <w:shd w:fill="auto" w:val="clear"/>
+            <w:tcMar>
+              <w:top w:w="100.0" w:type="dxa"/>
+              <w:left w:w="100.0" w:type="dxa"/>
+              <w:bottom w:w="100.0" w:type="dxa"/>
+              <w:right w:w="100.0" w:type="dxa"/>
+            </w:tcMar>
+            <w:vAlign w:val="top"/>
+          </w:tcPr>
+          <w:p>
+            <w:pPr>
+              <w:widowControl w:val="0"/>
+              <w:spacing w:line="240" w:lineRule="auto"/>
+              <w:contextualSpacing w:val="0"/>
+              <w:rPr>
+                <w:rFonts w:ascii="Consolas" w:cs="Consolas" w:eastAsia="Consolas" w:hAnsi="Consolas"/>
+                <w:sz w:val="18"/>
+                <w:szCs w:val="18"/>
+              </w:rPr>
+            </w:pPr>
+            <w:r>
+              <w:rPr>
+                <w:rFonts w:ascii="Consolas" w:cs="Consolas" w:eastAsia="Consolas" w:hAnsi="Consolas"/>
+                <w:sz w:val="18"/>
+                <w:szCs w:val="18"/>
+                <w:rtl w:val="0"/>
+              </w:rPr>
+              <w:t xml:space="preserve">turtle</w:t>
+            </w:r>
+            <w:r>
+              <w:rPr>
+                <w:rFonts w:ascii="Consolas" w:cs="Consolas" w:eastAsia="Consolas" w:hAnsi="Consolas"/>
+                <w:color w:val="666600"/>
+                <w:sz w:val="18"/>
+                <w:szCs w:val="18"/>
+                <w:rtl w:val="0"/>
+              </w:rPr>
+              <w:t xml:space="preserve">.</w:t>
+            </w:r>
+            <w:r>
+              <w:rPr>
+                <w:rFonts w:ascii="Consolas" w:cs="Consolas" w:eastAsia="Consolas" w:hAnsi="Consolas"/>
+                <w:sz w:val="18"/>
+                <w:szCs w:val="18"/>
+                <w:rtl w:val="0"/>
+              </w:rPr>
+              <w:t xml:space="preserve">stamp</w:t>
+            </w:r>
+            <w:r>
+              <w:rPr>
+                <w:rFonts w:ascii="Consolas" w:cs="Consolas" w:eastAsia="Consolas" w:hAnsi="Consolas"/>
+                <w:color w:val="666600"/>
+                <w:sz w:val="18"/>
+                <w:szCs w:val="18"/>
+                <w:rtl w:val="0"/>
+              </w:rPr>
+              <w:t xml:space="preserve">()</w:t>
+            </w:r>
+            <w:r>
+              <w:rPr>
+                <w:rtl w:val="0"/>
+              </w:rPr>
+            </w:r>
+          </w:p>
+          <w:p>
+            <w:pPr>
+              <w:widowControl w:val="0"/>
+              <w:spacing w:line="240" w:lineRule="auto"/>
+              <w:contextualSpacing w:val="0"/>
+              <w:rPr>
+                <w:rFonts w:ascii="Consolas" w:cs="Consolas" w:eastAsia="Consolas" w:hAnsi="Consolas"/>
+                <w:sz w:val="18"/>
+                <w:szCs w:val="18"/>
+              </w:rPr>
+            </w:pPr>
+            <w:r>
+              <w:rPr>
+                <w:rFonts w:ascii="Consolas" w:cs="Consolas" w:eastAsia="Consolas" w:hAnsi="Consolas"/>
+                <w:sz w:val="18"/>
+                <w:szCs w:val="18"/>
+                <w:rtl w:val="0"/>
+              </w:rPr>
+              <w:t xml:space="preserve">turtle</w:t>
+            </w:r>
+            <w:r>
+              <w:rPr>
+                <w:rFonts w:ascii="Consolas" w:cs="Consolas" w:eastAsia="Consolas" w:hAnsi="Consolas"/>
+                <w:color w:val="666600"/>
+                <w:sz w:val="18"/>
+                <w:szCs w:val="18"/>
+                <w:rtl w:val="0"/>
+              </w:rPr>
+              <w:t xml:space="preserve">.</w:t>
+            </w:r>
+            <w:r>
+              <w:rPr>
+                <w:rFonts w:ascii="Consolas" w:cs="Consolas" w:eastAsia="Consolas" w:hAnsi="Consolas"/>
+                <w:sz w:val="18"/>
+                <w:szCs w:val="18"/>
+                <w:rtl w:val="0"/>
+              </w:rPr>
+              <w:t xml:space="preserve">forward</w:t>
+            </w:r>
+            <w:r>
+              <w:rPr>
+                <w:rFonts w:ascii="Consolas" w:cs="Consolas" w:eastAsia="Consolas" w:hAnsi="Consolas"/>
+                <w:color w:val="666600"/>
+                <w:sz w:val="18"/>
+                <w:szCs w:val="18"/>
+                <w:rtl w:val="0"/>
+              </w:rPr>
+              <w:t xml:space="preserve">(</w:t>
+            </w:r>
+            <w:r>
+              <w:rPr>
+                <w:rFonts w:ascii="Consolas" w:cs="Consolas" w:eastAsia="Consolas" w:hAnsi="Consolas"/>
+                <w:color w:val="006666"/>
+                <w:sz w:val="18"/>
+                <w:szCs w:val="18"/>
+                <w:rtl w:val="0"/>
+              </w:rPr>
+              <w:t xml:space="preserve">100)</w:t>
+            </w:r>
+            <w:r>
+              <w:rPr>
+                <w:rtl w:val="0"/>
+              </w:rPr>
+            </w:r>
+          </w:p>
+        </w:tc>
+      </w:tr>
+    </w:tbl>
+    <w:p>
+      <w:pPr>
+        <w:contextualSpacing w:val="0"/>
+        <w:rPr/>
+      </w:pPr>
+      <w:r>
+        <w:rPr>
+          <w:rtl w:val="0"/>
+        </w:rPr>
+      </w:r>
+    </w:p>
+    <w:p>
+      <w:pPr>
+        <w:contextualSpacing w:val="0"/>
+        <w:rPr/>
+      </w:pPr>
+      <w:r>
+        <w:rPr>
+          <w:rtl w:val="0"/>
+        </w:rPr>
+        <w:t xml:space="preserve">And you can write text onto the screen with this code:</w:t>
+      </w:r>
+    </w:p>
+    <w:p>
+      <w:pPr>
+        <w:contextualSpacing w:val="0"/>
+        <w:rPr/>
+      </w:pPr>
+      <w:r>
+        <w:rPr>
+          <w:rtl w:val="0"/>
+        </w:rPr>
+      </w:r>
+    </w:p>
+    <w:tbl>
+      <w:tblPr>
+        <w:tblStyle w:val="Table8"/>
+        <w:tblW w:w="9360.0" w:type="dxa"/>
+        <w:jc w:val="left"/>
+        <w:tblInd w:w="100.0" w:type="pct"/>
+        <w:tblBorders>
+          <w:top w:color="000000" w:space="0" w:sz="8" w:val="single"/>
+          <w:left w:color="000000" w:space="0" w:sz="8" w:val="single"/>
+          <w:bottom w:color="000000" w:space="0" w:sz="8" w:val="single"/>
+          <w:right w:color="000000" w:space="0" w:sz="8" w:val="single"/>
+          <w:insideH w:color="000000" w:space="0" w:sz="8" w:val="single"/>
+          <w:insideV w:color="000000" w:space="0" w:sz="8" w:val="single"/>
+        </w:tblBorders>
+        <w:tblLayout w:type="fixed"/>
+        <w:tblLook w:val="0600"/>
+      </w:tblPr>
+      <w:tblGrid>
+        <w:gridCol w:w="9360"/>
+        <w:tblGridChange w:id="0">
+          <w:tblGrid>
+            <w:gridCol w:w="9360"/>
+          </w:tblGrid>
+        </w:tblGridChange>
+      </w:tblGrid>
+      <w:tr>
+        <w:tc>
+          <w:tcPr>
+            <w:shd w:fill="auto" w:val="clear"/>
+            <w:tcMar>
+              <w:top w:w="100.0" w:type="dxa"/>
+              <w:left w:w="100.0" w:type="dxa"/>
+              <w:bottom w:w="100.0" w:type="dxa"/>
+              <w:right w:w="100.0" w:type="dxa"/>
+            </w:tcMar>
+            <w:vAlign w:val="top"/>
+          </w:tcPr>
+          <w:p>
+            <w:pPr>
+              <w:widowControl w:val="0"/>
+              <w:spacing w:line="240" w:lineRule="auto"/>
+              <w:contextualSpacing w:val="0"/>
+              <w:rPr>
+                <w:rFonts w:ascii="Consolas" w:cs="Consolas" w:eastAsia="Consolas" w:hAnsi="Consolas"/>
+                <w:sz w:val="18"/>
+                <w:szCs w:val="18"/>
+              </w:rPr>
+            </w:pPr>
+            <w:r>
+              <w:rPr>
+                <w:rFonts w:ascii="Consolas" w:cs="Consolas" w:eastAsia="Consolas" w:hAnsi="Consolas"/>
+                <w:sz w:val="18"/>
+                <w:szCs w:val="18"/>
+                <w:rtl w:val="0"/>
+              </w:rPr>
+              <w:t xml:space="preserve">turtle</w:t>
+            </w:r>
+            <w:r>
+              <w:rPr>
+                <w:rFonts w:ascii="Consolas" w:cs="Consolas" w:eastAsia="Consolas" w:hAnsi="Consolas"/>
+                <w:color w:val="666600"/>
+                <w:sz w:val="18"/>
+                <w:szCs w:val="18"/>
+                <w:rtl w:val="0"/>
+              </w:rPr>
+              <w:t xml:space="preserve">.</w:t>
+            </w:r>
+            <w:r>
+              <w:rPr>
+                <w:rFonts w:ascii="Consolas" w:cs="Consolas" w:eastAsia="Consolas" w:hAnsi="Consolas"/>
+                <w:sz w:val="18"/>
+                <w:szCs w:val="18"/>
+                <w:rtl w:val="0"/>
+              </w:rPr>
+              <w:t xml:space="preserve">write</w:t>
+            </w:r>
+            <w:r>
+              <w:rPr>
+                <w:rFonts w:ascii="Consolas" w:cs="Consolas" w:eastAsia="Consolas" w:hAnsi="Consolas"/>
+                <w:color w:val="666600"/>
+                <w:sz w:val="18"/>
+                <w:szCs w:val="18"/>
+                <w:rtl w:val="0"/>
+              </w:rPr>
+              <w:t xml:space="preserve">(</w:t>
+            </w:r>
+            <w:r>
+              <w:rPr>
+                <w:rFonts w:ascii="Consolas" w:cs="Consolas" w:eastAsia="Consolas" w:hAnsi="Consolas"/>
+                <w:color w:val="008800"/>
+                <w:sz w:val="18"/>
+                <w:szCs w:val="18"/>
+                <w:rtl w:val="0"/>
+              </w:rPr>
+              <w:t xml:space="preserve">"YEAH")</w:t>
+            </w:r>
+            <w:r>
+              <w:rPr>
+                <w:rtl w:val="0"/>
+              </w:rPr>
+            </w:r>
+          </w:p>
+        </w:tc>
+      </w:tr>
+    </w:tbl>
+    <w:p>
+      <w:pPr>
+        <w:contextualSpacing w:val="0"/>
+        <w:rPr/>
+      </w:pPr>
+      <w:r>
+        <w:rPr>
+          <w:rtl w:val="0"/>
+        </w:rPr>
+      </w:r>
+    </w:p>
+    <w:p>
+      <w:pPr>
+        <w:contextualSpacing w:val="0"/>
+        <w:rPr/>
+      </w:pPr>
+      <w:r>
+        <w:rPr>
+          <w:rtl w:val="0"/>
+        </w:rPr>
+        <w:t xml:space="preserve">If you want to get fancy, you can find advanced text writing options on the last page under “Fun Facts #2”.</w:t>
+      </w:r>
+      <w:r>
+        <w:rPr>
+          <w:rtl w:val="0"/>
+        </w:rPr>
+      </w:r>
+    </w:p>
+    <w:p>
+      <w:pPr>
+        <w:contextualSpacing w:val="0"/>
+        <w:rPr/>
+      </w:pPr>
+      <w:r>
+        <w:rPr>
+          <w:rtl w:val="0"/>
+        </w:rPr>
+      </w:r>
+    </w:p>
+    <w:p>
+      <w:pPr>
+        <w:contextualSpacing w:val="0"/>
+        <w:rPr>
+          <w:b w:val="1"/>
+        </w:rPr>
+      </w:pPr>
+      <w:r>
+        <w:rPr>
+          <w:b w:val="1"/>
+          <w:rtl w:val="0"/>
+        </w:rPr>
+        <w:t xml:space="preserve">Challenge 5: With these new skills, try to create this image as close as you can with your turtle:</w:t>
+      </w:r>
+    </w:p>
+    <w:p>
+      <w:pPr>
+        <w:contextualSpacing w:val="0"/>
+        <w:rPr/>
+      </w:pPr>
+      <w:r>
+        <w:rPr>
+          <w:rtl w:val="0"/>
+        </w:rPr>
+      </w:r>
+    </w:p>
+    <w:p>
+      <w:pPr>
+        <w:contextualSpacing w:val="0"/>
+        <w:rPr>
+          <w:b w:val="1"/>
+        </w:rPr>
+      </w:pPr>
+      <w:r>
+        <w:rPr>
+          <w:b w:val="1"/>
+        </w:rPr>
+        <w:drawing>
+          <wp:inline distB="114300" distT="114300" distL="114300" distR="114300">
+            <wp:extent cx="1992295" cy="1995488"/>
+            <wp:effectExtent b="0" l="0" r="0" t="0"/>
+            <wp:docPr id="2" name="image4.png"/>
+            <a:graphic>
+              <a:graphicData uri="http://schemas.openxmlformats.org/drawingml/2006/picture">
+                <pic:pic>
+                  <pic:nvPicPr>
+                    <pic:cNvPr id="0" name="image4.png"/>
+                    <pic:cNvPicPr preferRelativeResize="0"/>
+                  </pic:nvPicPr>
+                  <pic:blipFill>
+                    <a:blip r:embed="rId8"/>
+                    <a:srcRect b="0" l="0" r="0" t="0"/>
+                    <a:stretch>
+                      <a:fillRect/>
+                    </a:stretch>
+                  </pic:blipFill>
+                  <pic:spPr>
+                    <a:xfrm>
+                      <a:off x="0" y="0"/>
+                      <a:ext cx="1992295" cy="1995488"/>
+                    </a:xfrm>
+                    <a:prstGeom prst="rect"/>
+                    <a:ln/>
+                  </pic:spPr>
+                </pic:pic>
+              </a:graphicData>
+            </a:graphic>
+          </wp:inline>
+        </w:drawing>
+      </w:r>
+      <w:r>
+        <w:rPr>
+          <w:rtl w:val="0"/>
+        </w:rPr>
+      </w:r>
+    </w:p>
+    <w:p>
+      <w:pPr>
+        <w:contextualSpacing w:val="0"/>
+        <w:rPr>
+          <w:b w:val="1"/>
+        </w:rPr>
+      </w:pPr>
+      <w:r>
+        <w:rPr>
+          <w:rtl w:val="0"/>
+        </w:rPr>
+      </w:r>
+    </w:p>
+    <w:p>
+      <w:pPr>
+        <w:contextualSpacing w:val="0"/>
+        <w:rPr/>
+      </w:pPr>
+      <w:r>
+        <w:rPr>
+          <w:u w:val="single"/>
+          <w:rtl w:val="0"/>
+        </w:rPr>
+        <w:t xml:space="preserve">Tips</w:t>
+      </w:r>
+      <w:r>
+        <w:rPr>
+          <w:rtl w:val="0"/>
+        </w:rPr>
+        <w:t xml:space="preserve">:</w:t>
+      </w:r>
+    </w:p>
+    <w:p>
+      <w:pPr>
+        <w:numPr>
+          <w:ilvl w:val="0"/>
+          <w:numId w:val="6"/>
+        </w:numPr>
+        <w:ind w:left="720" w:hanging="360"/>
+        <w:contextualSpacing w:val="1"/>
+        <w:rPr/>
+      </w:pPr>
+      <w:r>
+        <w:rPr>
+          <w:rtl w:val="0"/>
+        </w:rPr>
+        <w:t xml:space="preserve">Remember to use “Turtle.penup()” and “Turtle.pendown()” when you want to move the turtle without drawing on the way there.</w:t>
+      </w:r>
+    </w:p>
+    <w:p>
+      <w:pPr>
+        <w:numPr>
+          <w:ilvl w:val="0"/>
+          <w:numId w:val="6"/>
+        </w:numPr>
+        <w:ind w:left="720" w:hanging="360"/>
+        <w:contextualSpacing w:val="1"/>
+        <w:rPr>
+          <w:u w:val="none"/>
+        </w:rPr>
+      </w:pPr>
+      <w:r>
+        <w:rPr>
+          <w:rtl w:val="0"/>
+        </w:rPr>
+        <w:t xml:space="preserve">If you want the turtle stamps to be in the right direction, try some turning functions like “right(45)”.</w:t>
+      </w:r>
+    </w:p>
+    <w:p>
+      <w:pPr>
+        <w:contextualSpacing w:val="0"/>
+        <w:rPr/>
+      </w:pPr>
+      <w:r>
+        <w:rPr>
+          <w:rtl w:val="0"/>
+        </w:rPr>
+      </w:r>
+    </w:p>
+    <w:p>
+      <w:pPr>
+        <w:contextualSpacing w:val="0"/>
+        <w:rPr/>
+      </w:pPr>
+      <w:r>
+        <w:rPr>
+          <w:rtl w:val="0"/>
+        </w:rPr>
+        <w:t xml:space="preserve">You might be wondering how we could make this drawing happier with a smiling mouth instead, but drawing c</w:t>
+      </w:r>
+      <w:r>
+        <w:rPr>
+          <w:i w:val="1"/>
+          <w:rtl w:val="0"/>
+        </w:rPr>
+        <w:t xml:space="preserve">urved </w:t>
+      </w:r>
+      <w:r>
+        <w:rPr>
+          <w:rtl w:val="0"/>
+        </w:rPr>
+        <w:t xml:space="preserve">lines using only these functions is more difficult. If you want an extra challenge, go to the last page under “Bonus Activities #1”, where you will try to draw a circle.</w:t>
+      </w:r>
+      <w:r>
+        <w:rPr>
+          <w:rtl w:val="0"/>
+        </w:rPr>
+      </w:r>
+    </w:p>
+    <w:p>
+      <w:pPr>
+        <w:contextualSpacing w:val="0"/>
+        <w:rPr/>
+      </w:pPr>
+      <w:r>
+        <w:rPr>
+          <w:rtl w:val="0"/>
+        </w:rPr>
+      </w:r>
+    </w:p>
+    <w:p>
+      <w:pPr>
+        <w:contextualSpacing w:val="0"/>
+        <w:rPr/>
+      </w:pPr>
+      <w:r>
+        <w:br w:type="page"/>
+      </w:r>
+      <w:r>
+        <w:rPr>
+          <w:rtl w:val="0"/>
+        </w:rPr>
+      </w:r>
+    </w:p>
+    <w:p>
+      <w:pPr>
+        <w:contextualSpacing w:val="0"/>
+        <w:rPr>
+          <w:b w:val="1"/>
+          <w:sz w:val="28"/>
+          <w:szCs w:val="28"/>
+        </w:rPr>
+      </w:pPr>
+      <w:r>
+        <w:rPr>
+          <w:b w:val="1"/>
+          <w:sz w:val="28"/>
+          <w:szCs w:val="28"/>
+          <w:rtl w:val="0"/>
+        </w:rPr>
+        <w:t xml:space="preserve">Fun Facts</w:t>
+      </w:r>
+    </w:p>
+    <w:p>
+      <w:pPr>
+        <w:contextualSpacing w:val="0"/>
+        <w:rPr/>
+      </w:pPr>
+      <w:r>
+        <w:rPr>
+          <w:rtl w:val="0"/>
+        </w:rPr>
       </w:r>
     </w:p>
     <w:p>
@@ -1516,93 +3146,6 @@
         <w:ind w:left="720" w:hanging="360"/>
         <w:contextualSpacing w:val="1"/>
         <w:rPr>
-          <w:u w:val="none"/>
-        </w:rPr>
-      </w:pPr>
-      <w:r>
-        <w:rPr>
-          <w:rtl w:val="0"/>
-        </w:rPr>
-        <w:t xml:space="preserve">Letters with curves can be hard to draw with turtle. Try to get creative so that you can use straight lines and still make it obvious what the letter is. If you want to practice on a different letter first, try a one with just a few straight lines, like “N” or “X”.</w:t>
-      </w:r>
-      <w:r>
-        <w:rPr>
-          <w:rtl w:val="0"/>
-        </w:rPr>
-      </w:r>
-    </w:p>
-    <w:p>
-      <w:pPr>
-        <w:numPr>
-          <w:ilvl w:val="0"/>
-          <w:numId w:val="3"/>
-        </w:numPr>
-        <w:ind w:left="720" w:hanging="360"/>
-        <w:contextualSpacing w:val="1"/>
-        <w:rPr>
-          <w:u w:val="none"/>
-        </w:rPr>
-      </w:pPr>
-      <w:r>
-        <w:rPr>
-          <w:rtl w:val="0"/>
-        </w:rPr>
-        <w:t xml:space="preserve">If you’re stuck on how draw a whole letter using just forward, backward, and turning, try drawing the letter on a piece of paper without lifting it up. As you draw it, think about how far you are dragging the pen or pencil, and then what direction you have to turn in at each step.</w:t>
-      </w:r>
-    </w:p>
-    <w:p>
-      <w:pPr>
-        <w:contextualSpacing w:val="0"/>
-        <w:rPr/>
-      </w:pPr>
-      <w:r>
-        <w:br w:type="page"/>
-      </w:r>
-      <w:r>
-        <w:rPr>
-          <w:rtl w:val="0"/>
-        </w:rPr>
-      </w:r>
-    </w:p>
-    <w:p>
-      <w:pPr>
-        <w:contextualSpacing w:val="0"/>
-        <w:rPr>
-          <w:b w:val="1"/>
-          <w:sz w:val="28"/>
-          <w:szCs w:val="28"/>
-        </w:rPr>
-      </w:pPr>
-      <w:r>
-        <w:rPr>
-          <w:b w:val="1"/>
-          <w:sz w:val="28"/>
-          <w:szCs w:val="28"/>
-          <w:rtl w:val="0"/>
-        </w:rPr>
-        <w:t xml:space="preserve">Fun Facts</w:t>
-      </w:r>
-    </w:p>
-    <w:p>
-      <w:pPr>
-        <w:contextualSpacing w:val="0"/>
-        <w:rPr/>
-      </w:pPr>
-      <w:r>
-        <w:rPr>
-          <w:rtl w:val="0"/>
-        </w:rPr>
-      </w:r>
-    </w:p>
-    <w:p>
-      <w:pPr>
-        <w:numPr>
-          <w:ilvl w:val="0"/>
-          <w:numId w:val="1"/>
-        </w:numPr>
-        <w:ind w:left="720" w:hanging="360"/>
-        <w:contextualSpacing w:val="1"/>
-        <w:rPr>
           <w:sz w:val="24"/>
           <w:szCs w:val="24"/>
           <w:u w:val="none"/>
@@ -1616,15 +3159,10 @@
         </w:rPr>
         <w:t xml:space="preserve">Note the first two lines of code:</w:t>
       </w:r>
-      <w:r>
-        <w:rPr>
-          <w:rtl w:val="0"/>
-        </w:rPr>
-      </w:r>
     </w:p>
     <w:tbl>
       <w:tblPr>
-        <w:tblStyle w:val="Table4"/>
+        <w:tblStyle w:val="Table9"/>
         <w:tblW w:w="9360.0" w:type="dxa"/>
         <w:jc w:val="left"/>
         <w:tblInd w:w="100.0" w:type="pct"/>
@@ -1772,14 +3310,13 @@
       <w:pPr>
         <w:numPr>
           <w:ilvl w:val="0"/>
-          <w:numId w:val="2"/>
+          <w:numId w:val="4"/>
         </w:numPr>
         <w:ind w:left="1440" w:hanging="360"/>
         <w:contextualSpacing w:val="1"/>
         <w:rPr>
           <w:sz w:val="24"/>
           <w:szCs w:val="24"/>
-          <w:u w:val="none"/>
         </w:rPr>
       </w:pPr>
       <w:r>
@@ -1789,6 +3326,486 @@
           <w:rtl w:val="0"/>
         </w:rPr>
         <w:t xml:space="preserve">line #1 - tells trinket.io we are using python3 (not python2).</w:t>
+      </w:r>
+    </w:p>
+    <w:p>
+      <w:pPr>
+        <w:numPr>
+          <w:ilvl w:val="0"/>
+          <w:numId w:val="4"/>
+        </w:numPr>
+        <w:ind w:left="1440" w:hanging="360"/>
+        <w:contextualSpacing w:val="1"/>
+        <w:rPr>
+          <w:sz w:val="24"/>
+          <w:szCs w:val="24"/>
+        </w:rPr>
+      </w:pPr>
+      <w:r>
+        <w:rPr>
+          <w:sz w:val="24"/>
+          <w:szCs w:val="24"/>
+          <w:rtl w:val="0"/>
+        </w:rPr>
+        <w:t xml:space="preserve">line #2 - gives us access to magic turtle powers in this coding file.</w:t>
+      </w:r>
+    </w:p>
+    <w:p>
+      <w:pPr>
+        <w:numPr>
+          <w:ilvl w:val="0"/>
+          <w:numId w:val="4"/>
+        </w:numPr>
+        <w:ind w:left="1440" w:hanging="360"/>
+        <w:contextualSpacing w:val="1"/>
+        <w:rPr>
+          <w:sz w:val="24"/>
+          <w:szCs w:val="24"/>
+        </w:rPr>
+      </w:pPr>
+      <w:r>
+        <w:rPr>
+          <w:sz w:val="24"/>
+          <w:szCs w:val="24"/>
+          <w:rtl w:val="0"/>
+        </w:rPr>
+        <w:t xml:space="preserve">The “import” word means that we want to enable a new “module” of commands for use in our code below. In this case, we are using the “turtle” module.</w:t>
+      </w:r>
+    </w:p>
+    <w:p>
+      <w:pPr>
+        <w:contextualSpacing w:val="0"/>
+        <w:rPr>
+          <w:sz w:val="24"/>
+          <w:szCs w:val="24"/>
+        </w:rPr>
+      </w:pPr>
+      <w:r>
+        <w:rPr>
+          <w:rtl w:val="0"/>
+        </w:rPr>
+      </w:r>
+    </w:p>
+    <w:p>
+      <w:pPr>
+        <w:numPr>
+          <w:ilvl w:val="0"/>
+          <w:numId w:val="3"/>
+        </w:numPr>
+        <w:ind w:left="720" w:hanging="360"/>
+        <w:rPr>
+          <w:sz w:val="24"/>
+          <w:szCs w:val="24"/>
+        </w:rPr>
+      </w:pPr>
+      <w:r>
+        <w:rPr>
+          <w:rtl w:val="0"/>
+        </w:rPr>
+        <w:t xml:space="preserve">Turtle advanced text writing will look something like this:</w:t>
+      </w:r>
+    </w:p>
+    <w:tbl>
+      <w:tblPr>
+        <w:tblStyle w:val="Table10"/>
+        <w:tblW w:w="9360.0" w:type="dxa"/>
+        <w:jc w:val="left"/>
+        <w:tblInd w:w="100.0" w:type="pct"/>
+        <w:tblBorders>
+          <w:top w:color="000000" w:space="0" w:sz="8" w:val="single"/>
+          <w:left w:color="000000" w:space="0" w:sz="8" w:val="single"/>
+          <w:bottom w:color="000000" w:space="0" w:sz="8" w:val="single"/>
+          <w:right w:color="000000" w:space="0" w:sz="8" w:val="single"/>
+          <w:insideH w:color="000000" w:space="0" w:sz="8" w:val="single"/>
+          <w:insideV w:color="000000" w:space="0" w:sz="8" w:val="single"/>
+        </w:tblBorders>
+        <w:tblLayout w:type="fixed"/>
+        <w:tblLook w:val="0600"/>
+      </w:tblPr>
+      <w:tblGrid>
+        <w:gridCol w:w="9360"/>
+        <w:tblGridChange w:id="0">
+          <w:tblGrid>
+            <w:gridCol w:w="9360"/>
+          </w:tblGrid>
+        </w:tblGridChange>
+      </w:tblGrid>
+      <w:tr>
+        <w:tc>
+          <w:tcPr>
+            <w:shd w:fill="auto" w:val="clear"/>
+            <w:tcMar>
+              <w:top w:w="100.0" w:type="dxa"/>
+              <w:left w:w="100.0" w:type="dxa"/>
+              <w:bottom w:w="100.0" w:type="dxa"/>
+              <w:right w:w="100.0" w:type="dxa"/>
+            </w:tcMar>
+            <w:vAlign w:val="top"/>
+          </w:tcPr>
+          <w:p>
+            <w:pPr>
+              <w:widowControl w:val="0"/>
+              <w:spacing w:line="240" w:lineRule="auto"/>
+              <w:contextualSpacing w:val="0"/>
+              <w:rPr>
+                <w:rFonts w:ascii="Consolas" w:cs="Consolas" w:eastAsia="Consolas" w:hAnsi="Consolas"/>
+                <w:sz w:val="18"/>
+                <w:szCs w:val="18"/>
+              </w:rPr>
+            </w:pPr>
+            <w:r>
+              <w:rPr>
+                <w:rFonts w:ascii="Consolas" w:cs="Consolas" w:eastAsia="Consolas" w:hAnsi="Consolas"/>
+                <w:sz w:val="18"/>
+                <w:szCs w:val="18"/>
+                <w:rtl w:val="0"/>
+              </w:rPr>
+              <w:t xml:space="preserve">turtle</w:t>
+            </w:r>
+            <w:r>
+              <w:rPr>
+                <w:rFonts w:ascii="Consolas" w:cs="Consolas" w:eastAsia="Consolas" w:hAnsi="Consolas"/>
+                <w:color w:val="666600"/>
+                <w:sz w:val="18"/>
+                <w:szCs w:val="18"/>
+                <w:rtl w:val="0"/>
+              </w:rPr>
+              <w:t xml:space="preserve">.</w:t>
+            </w:r>
+            <w:r>
+              <w:rPr>
+                <w:rFonts w:ascii="Consolas" w:cs="Consolas" w:eastAsia="Consolas" w:hAnsi="Consolas"/>
+                <w:sz w:val="18"/>
+                <w:szCs w:val="18"/>
+                <w:rtl w:val="0"/>
+              </w:rPr>
+              <w:t xml:space="preserve">write</w:t>
+            </w:r>
+            <w:r>
+              <w:rPr>
+                <w:rFonts w:ascii="Consolas" w:cs="Consolas" w:eastAsia="Consolas" w:hAnsi="Consolas"/>
+                <w:color w:val="666600"/>
+                <w:sz w:val="18"/>
+                <w:szCs w:val="18"/>
+                <w:rtl w:val="0"/>
+              </w:rPr>
+              <w:t xml:space="preserve">(</w:t>
+            </w:r>
+            <w:r>
+              <w:rPr>
+                <w:rFonts w:ascii="Consolas" w:cs="Consolas" w:eastAsia="Consolas" w:hAnsi="Consolas"/>
+                <w:color w:val="008800"/>
+                <w:sz w:val="18"/>
+                <w:szCs w:val="18"/>
+                <w:rtl w:val="0"/>
+              </w:rPr>
+              <w:t xml:space="preserve">"YEAH"</w:t>
+            </w:r>
+            <w:r>
+              <w:rPr>
+                <w:rFonts w:ascii="Consolas" w:cs="Consolas" w:eastAsia="Consolas" w:hAnsi="Consolas"/>
+                <w:color w:val="666600"/>
+                <w:sz w:val="18"/>
+                <w:szCs w:val="18"/>
+                <w:rtl w:val="0"/>
+              </w:rPr>
+              <w:t xml:space="preserve">,</w:t>
+            </w:r>
+            <w:r>
+              <w:rPr>
+                <w:rFonts w:ascii="Consolas" w:cs="Consolas" w:eastAsia="Consolas" w:hAnsi="Consolas"/>
+                <w:sz w:val="18"/>
+                <w:szCs w:val="18"/>
+                <w:rtl w:val="0"/>
+              </w:rPr>
+              <w:t xml:space="preserve"> align</w:t>
+            </w:r>
+            <w:r>
+              <w:rPr>
+                <w:rFonts w:ascii="Consolas" w:cs="Consolas" w:eastAsia="Consolas" w:hAnsi="Consolas"/>
+                <w:color w:val="666600"/>
+                <w:sz w:val="18"/>
+                <w:szCs w:val="18"/>
+                <w:rtl w:val="0"/>
+              </w:rPr>
+              <w:t xml:space="preserve">=</w:t>
+            </w:r>
+            <w:r>
+              <w:rPr>
+                <w:rFonts w:ascii="Consolas" w:cs="Consolas" w:eastAsia="Consolas" w:hAnsi="Consolas"/>
+                <w:color w:val="008800"/>
+                <w:sz w:val="18"/>
+                <w:szCs w:val="18"/>
+                <w:rtl w:val="0"/>
+              </w:rPr>
+              <w:t xml:space="preserve">"center"</w:t>
+            </w:r>
+            <w:r>
+              <w:rPr>
+                <w:rFonts w:ascii="Consolas" w:cs="Consolas" w:eastAsia="Consolas" w:hAnsi="Consolas"/>
+                <w:color w:val="666600"/>
+                <w:sz w:val="18"/>
+                <w:szCs w:val="18"/>
+                <w:rtl w:val="0"/>
+              </w:rPr>
+              <w:t xml:space="preserve">,</w:t>
+            </w:r>
+            <w:r>
+              <w:rPr>
+                <w:rFonts w:ascii="Consolas" w:cs="Consolas" w:eastAsia="Consolas" w:hAnsi="Consolas"/>
+                <w:sz w:val="18"/>
+                <w:szCs w:val="18"/>
+                <w:rtl w:val="0"/>
+              </w:rPr>
+              <w:t xml:space="preserve"> font</w:t>
+            </w:r>
+            <w:r>
+              <w:rPr>
+                <w:rFonts w:ascii="Consolas" w:cs="Consolas" w:eastAsia="Consolas" w:hAnsi="Consolas"/>
+                <w:color w:val="666600"/>
+                <w:sz w:val="18"/>
+                <w:szCs w:val="18"/>
+                <w:rtl w:val="0"/>
+              </w:rPr>
+              <w:t xml:space="preserve">=(</w:t>
+            </w:r>
+            <w:r>
+              <w:rPr>
+                <w:rFonts w:ascii="Consolas" w:cs="Consolas" w:eastAsia="Consolas" w:hAnsi="Consolas"/>
+                <w:color w:val="008800"/>
+                <w:sz w:val="18"/>
+                <w:szCs w:val="18"/>
+                <w:rtl w:val="0"/>
+              </w:rPr>
+              <w:t xml:space="preserve">"Helvetica"</w:t>
+            </w:r>
+            <w:r>
+              <w:rPr>
+                <w:rFonts w:ascii="Consolas" w:cs="Consolas" w:eastAsia="Consolas" w:hAnsi="Consolas"/>
+                <w:color w:val="666600"/>
+                <w:sz w:val="18"/>
+                <w:szCs w:val="18"/>
+                <w:rtl w:val="0"/>
+              </w:rPr>
+              <w:t xml:space="preserve">,</w:t>
+            </w:r>
+            <w:r>
+              <w:rPr>
+                <w:rFonts w:ascii="Consolas" w:cs="Consolas" w:eastAsia="Consolas" w:hAnsi="Consolas"/>
+                <w:sz w:val="18"/>
+                <w:szCs w:val="18"/>
+                <w:rtl w:val="0"/>
+              </w:rPr>
+              <w:t xml:space="preserve"> </w:t>
+            </w:r>
+            <w:r>
+              <w:rPr>
+                <w:rFonts w:ascii="Consolas" w:cs="Consolas" w:eastAsia="Consolas" w:hAnsi="Consolas"/>
+                <w:color w:val="006666"/>
+                <w:sz w:val="18"/>
+                <w:szCs w:val="18"/>
+                <w:rtl w:val="0"/>
+              </w:rPr>
+              <w:t xml:space="preserve">18</w:t>
+            </w:r>
+            <w:r>
+              <w:rPr>
+                <w:rFonts w:ascii="Consolas" w:cs="Consolas" w:eastAsia="Consolas" w:hAnsi="Consolas"/>
+                <w:color w:val="666600"/>
+                <w:sz w:val="18"/>
+                <w:szCs w:val="18"/>
+                <w:rtl w:val="0"/>
+              </w:rPr>
+              <w:t xml:space="preserve">,</w:t>
+            </w:r>
+            <w:r>
+              <w:rPr>
+                <w:rFonts w:ascii="Consolas" w:cs="Consolas" w:eastAsia="Consolas" w:hAnsi="Consolas"/>
+                <w:sz w:val="18"/>
+                <w:szCs w:val="18"/>
+                <w:rtl w:val="0"/>
+              </w:rPr>
+              <w:t xml:space="preserve"> </w:t>
+            </w:r>
+            <w:r>
+              <w:rPr>
+                <w:rFonts w:ascii="Consolas" w:cs="Consolas" w:eastAsia="Consolas" w:hAnsi="Consolas"/>
+                <w:color w:val="008800"/>
+                <w:sz w:val="18"/>
+                <w:szCs w:val="18"/>
+                <w:rtl w:val="0"/>
+              </w:rPr>
+              <w:t xml:space="preserve">"bold"</w:t>
+            </w:r>
+            <w:r>
+              <w:rPr>
+                <w:rFonts w:ascii="Consolas" w:cs="Consolas" w:eastAsia="Consolas" w:hAnsi="Consolas"/>
+                <w:color w:val="666600"/>
+                <w:sz w:val="18"/>
+                <w:szCs w:val="18"/>
+                <w:rtl w:val="0"/>
+              </w:rPr>
+              <w:t xml:space="preserve">))</w:t>
+            </w:r>
+            <w:r>
+              <w:rPr>
+                <w:rtl w:val="0"/>
+              </w:rPr>
+            </w:r>
+          </w:p>
+        </w:tc>
+      </w:tr>
+    </w:tbl>
+    <w:p>
+      <w:pPr>
+        <w:numPr>
+          <w:ilvl w:val="0"/>
+          <w:numId w:val="1"/>
+        </w:numPr>
+        <w:ind w:left="1440" w:hanging="360"/>
+        <w:contextualSpacing w:val="1"/>
+        <w:rPr>
+          <w:u w:val="none"/>
+        </w:rPr>
+      </w:pPr>
+      <w:r>
+        <w:rPr>
+          <w:rtl w:val="0"/>
+        </w:rPr>
+        <w:t xml:space="preserve">Try pasting this line into your code, and then changing the word “YEAH” or the number 18.</w:t>
+      </w:r>
+    </w:p>
+    <w:p>
+      <w:pPr>
+        <w:numPr>
+          <w:ilvl w:val="0"/>
+          <w:numId w:val="1"/>
+        </w:numPr>
+        <w:ind w:left="1440" w:hanging="360"/>
+        <w:contextualSpacing w:val="1"/>
+        <w:rPr>
+          <w:u w:val="none"/>
+        </w:rPr>
+      </w:pPr>
+      <w:r>
+        <w:rPr>
+          <w:rtl w:val="0"/>
+        </w:rPr>
+        <w:t xml:space="preserve">This is an example of a function with </w:t>
+      </w:r>
+      <w:r>
+        <w:rPr>
+          <w:i w:val="1"/>
+          <w:rtl w:val="0"/>
+        </w:rPr>
+        <w:t xml:space="preserve">multiple </w:t>
+      </w:r>
+      <w:r>
+        <w:rPr>
+          <w:rtl w:val="0"/>
+        </w:rPr>
+        <w:t xml:space="preserve">arguments. Notice that each of them is separated by a comma so that Python knows when you are done with one piece of information and you are starting on another one.</w:t>
+      </w:r>
+    </w:p>
+    <w:p>
+      <w:pPr>
+        <w:ind w:left="720" w:firstLine="0"/>
+        <w:contextualSpacing w:val="0"/>
+        <w:rPr>
+          <w:sz w:val="24"/>
+          <w:szCs w:val="24"/>
+        </w:rPr>
+      </w:pPr>
+      <w:r>
+        <w:rPr>
+          <w:rtl w:val="0"/>
+        </w:rPr>
+      </w:r>
+    </w:p>
+    <w:p>
+      <w:pPr>
+        <w:contextualSpacing w:val="0"/>
+        <w:rPr>
+          <w:b w:val="1"/>
+          <w:sz w:val="28"/>
+          <w:szCs w:val="28"/>
+        </w:rPr>
+      </w:pPr>
+      <w:r>
+        <w:rPr>
+          <w:rtl w:val="0"/>
+        </w:rPr>
+      </w:r>
+    </w:p>
+    <w:p>
+      <w:pPr>
+        <w:contextualSpacing w:val="0"/>
+        <w:rPr>
+          <w:b w:val="1"/>
+          <w:sz w:val="28"/>
+          <w:szCs w:val="28"/>
+        </w:rPr>
+      </w:pPr>
+      <w:r>
+        <w:rPr>
+          <w:rtl w:val="0"/>
+        </w:rPr>
+      </w:r>
+    </w:p>
+    <w:p>
+      <w:pPr>
+        <w:contextualSpacing w:val="0"/>
+        <w:rPr>
+          <w:b w:val="1"/>
+          <w:sz w:val="28"/>
+          <w:szCs w:val="28"/>
+        </w:rPr>
+      </w:pPr>
+      <w:r>
+        <w:rPr>
+          <w:b w:val="1"/>
+          <w:sz w:val="28"/>
+          <w:szCs w:val="28"/>
+          <w:rtl w:val="0"/>
+        </w:rPr>
+        <w:t xml:space="preserve">Bonus Activities</w:t>
+      </w:r>
+    </w:p>
+    <w:p>
+      <w:pPr>
+        <w:contextualSpacing w:val="0"/>
+        <w:rPr>
+          <w:sz w:val="24"/>
+          <w:szCs w:val="24"/>
+        </w:rPr>
+      </w:pPr>
+      <w:r>
+        <w:rPr>
+          <w:rtl w:val="0"/>
+        </w:rPr>
+      </w:r>
+    </w:p>
+    <w:p>
+      <w:pPr>
+        <w:numPr>
+          <w:ilvl w:val="0"/>
+          <w:numId w:val="7"/>
+        </w:numPr>
+        <w:ind w:left="720" w:hanging="360"/>
+        <w:contextualSpacing w:val="1"/>
+        <w:rPr>
+          <w:sz w:val="24"/>
+          <w:szCs w:val="24"/>
+          <w:u w:val="none"/>
+        </w:rPr>
+      </w:pPr>
+      <w:r>
+        <w:rPr>
+          <w:sz w:val="24"/>
+          <w:szCs w:val="24"/>
+          <w:rtl w:val="0"/>
+        </w:rPr>
+        <w:t xml:space="preserve">Using turtle, with just the functions “forward” and “right”, try to draw a circle.</w:t>
       </w:r>
     </w:p>
     <w:p>
@@ -1802,7 +3819,6 @@
         <w:rPr>
           <w:sz w:val="24"/>
           <w:szCs w:val="24"/>
-          <w:u w:val="none"/>
         </w:rPr>
       </w:pPr>
       <w:r>
@@ -1811,7 +3827,7 @@
           <w:szCs w:val="24"/>
           <w:rtl w:val="0"/>
         </w:rPr>
-        <w:t xml:space="preserve">line #2 - gives us access to magic turtle powers in this coding file.</w:t>
+        <w:t xml:space="preserve">It will be difficult to make smooth edges but see how smooth you can get them to be.</w:t>
       </w:r>
     </w:p>
     <w:p>
@@ -1825,7 +3841,6 @@
         <w:rPr>
           <w:sz w:val="24"/>
           <w:szCs w:val="24"/>
-          <w:u w:val="none"/>
         </w:rPr>
       </w:pPr>
       <w:r>
@@ -1834,31 +3849,16 @@
           <w:szCs w:val="24"/>
           <w:rtl w:val="0"/>
         </w:rPr>
-        <w:t xml:space="preserve">The “import” word means that we want to enable a new “module” of commands for use in our code below. In this case, we are using the “turtle” module.</w:t>
-      </w:r>
-    </w:p>
-    <w:p>
-      <w:pPr>
-        <w:ind w:left="720" w:firstLine="0"/>
-        <w:contextualSpacing w:val="0"/>
-        <w:rPr>
-          <w:sz w:val="24"/>
-          <w:szCs w:val="24"/>
-        </w:rPr>
-      </w:pPr>
-      <w:r>
-        <w:rPr>
-          <w:rtl w:val="0"/>
-        </w:rPr>
+        <w:t xml:space="preserve">You might have to write a few lines of code to draw part of the circle, and then copy and paste lots of times to make the whole thing. </w:t>
       </w:r>
     </w:p>
     <w:p>
       <w:pPr>
         <w:numPr>
           <w:ilvl w:val="0"/>
-          <w:numId w:val="1"/>
+          <w:numId w:val="2"/>
         </w:numPr>
-        <w:ind w:left="720" w:hanging="360"/>
+        <w:ind w:left="1440" w:hanging="360"/>
         <w:contextualSpacing w:val="1"/>
         <w:rPr>
           <w:sz w:val="24"/>
@@ -1868,18 +3868,29 @@
       </w:pPr>
       <w:r>
         <w:rPr>
-          <w:rtl w:val="0"/>
-        </w:rPr>
-      </w:r>
-    </w:p>
-    <w:p>
-      <w:pPr>
-        <w:contextualSpacing w:val="0"/>
-        <w:rPr>
           <w:sz w:val="24"/>
           <w:szCs w:val="24"/>
-        </w:rPr>
-      </w:pPr>
+          <w:rtl w:val="0"/>
+        </w:rPr>
+        <w:t xml:space="preserve">In another lab, we will learn a way to do this with very few lines of code using something called a </w:t>
+      </w:r>
+      <w:r>
+        <w:rPr>
+          <w:b w:val="1"/>
+          <w:sz w:val="24"/>
+          <w:szCs w:val="24"/>
+          <w:rtl w:val="0"/>
+        </w:rPr>
+        <w:t xml:space="preserve">loop</w:t>
+      </w:r>
+      <w:r>
+        <w:rPr>
+          <w:sz w:val="24"/>
+          <w:szCs w:val="24"/>
+          <w:rtl w:val="0"/>
+        </w:rPr>
+        <w:t xml:space="preserve">.</w:t>
+      </w:r>
       <w:r>
         <w:rPr>
           <w:rtl w:val="0"/>
@@ -1887,9 +3898,9 @@
       </w:r>
     </w:p>
     <w:sectPr>
-      <w:headerReference r:id="rId6" w:type="default"/>
-      <w:headerReference r:id="rId7" w:type="first"/>
-      <w:footerReference r:id="rId8" w:type="first"/>
+      <w:headerReference r:id="rId9" w:type="default"/>
+      <w:headerReference r:id="rId10" w:type="first"/>
+      <w:footerReference r:id="rId11" w:type="first"/>
       <w:pgSz w:h="15840" w:w="12240"/>
       <w:pgMar w:bottom="1440" w:top="1440" w:left="1440" w:right="1440" w:header="0"/>
       <w:pgNumType w:start="1"/>
@@ -1978,6 +3989,226 @@
   <w:abstractNum w:abstractNumId="1">
     <w:lvl w:ilvl="0">
       <w:start w:val="1"/>
+      <w:numFmt w:val="bullet"/>
+      <w:lvlText w:val="●"/>
+      <w:lvlJc w:val="left"/>
+      <w:pPr>
+        <w:ind w:left="1440" w:hanging="360"/>
+      </w:pPr>
+      <w:rPr>
+        <w:u w:val="none"/>
+      </w:rPr>
+    </w:lvl>
+    <w:lvl w:ilvl="1">
+      <w:start w:val="1"/>
+      <w:numFmt w:val="bullet"/>
+      <w:lvlText w:val="○"/>
+      <w:lvlJc w:val="left"/>
+      <w:pPr>
+        <w:ind w:left="2160" w:hanging="360"/>
+      </w:pPr>
+      <w:rPr>
+        <w:u w:val="none"/>
+      </w:rPr>
+    </w:lvl>
+    <w:lvl w:ilvl="2">
+      <w:start w:val="1"/>
+      <w:numFmt w:val="bullet"/>
+      <w:lvlText w:val="■"/>
+      <w:lvlJc w:val="left"/>
+      <w:pPr>
+        <w:ind w:left="2880" w:hanging="360"/>
+      </w:pPr>
+      <w:rPr>
+        <w:u w:val="none"/>
+      </w:rPr>
+    </w:lvl>
+    <w:lvl w:ilvl="3">
+      <w:start w:val="1"/>
+      <w:numFmt w:val="bullet"/>
+      <w:lvlText w:val="●"/>
+      <w:lvlJc w:val="left"/>
+      <w:pPr>
+        <w:ind w:left="3600" w:hanging="360"/>
+      </w:pPr>
+      <w:rPr>
+        <w:u w:val="none"/>
+      </w:rPr>
+    </w:lvl>
+    <w:lvl w:ilvl="4">
+      <w:start w:val="1"/>
+      <w:numFmt w:val="bullet"/>
+      <w:lvlText w:val="○"/>
+      <w:lvlJc w:val="left"/>
+      <w:pPr>
+        <w:ind w:left="4320" w:hanging="360"/>
+      </w:pPr>
+      <w:rPr>
+        <w:u w:val="none"/>
+      </w:rPr>
+    </w:lvl>
+    <w:lvl w:ilvl="5">
+      <w:start w:val="1"/>
+      <w:numFmt w:val="bullet"/>
+      <w:lvlText w:val="■"/>
+      <w:lvlJc w:val="left"/>
+      <w:pPr>
+        <w:ind w:left="5040" w:hanging="360"/>
+      </w:pPr>
+      <w:rPr>
+        <w:u w:val="none"/>
+      </w:rPr>
+    </w:lvl>
+    <w:lvl w:ilvl="6">
+      <w:start w:val="1"/>
+      <w:numFmt w:val="bullet"/>
+      <w:lvlText w:val="●"/>
+      <w:lvlJc w:val="left"/>
+      <w:pPr>
+        <w:ind w:left="5760" w:hanging="360"/>
+      </w:pPr>
+      <w:rPr>
+        <w:u w:val="none"/>
+      </w:rPr>
+    </w:lvl>
+    <w:lvl w:ilvl="7">
+      <w:start w:val="1"/>
+      <w:numFmt w:val="bullet"/>
+      <w:lvlText w:val="○"/>
+      <w:lvlJc w:val="left"/>
+      <w:pPr>
+        <w:ind w:left="6480" w:hanging="360"/>
+      </w:pPr>
+      <w:rPr>
+        <w:u w:val="none"/>
+      </w:rPr>
+    </w:lvl>
+    <w:lvl w:ilvl="8">
+      <w:start w:val="1"/>
+      <w:numFmt w:val="bullet"/>
+      <w:lvlText w:val="■"/>
+      <w:lvlJc w:val="left"/>
+      <w:pPr>
+        <w:ind w:left="7200" w:hanging="360"/>
+      </w:pPr>
+      <w:rPr>
+        <w:u w:val="none"/>
+      </w:rPr>
+    </w:lvl>
+  </w:abstractNum>
+  <w:abstractNum w:abstractNumId="2">
+    <w:lvl w:ilvl="0">
+      <w:start w:val="1"/>
+      <w:numFmt w:val="bullet"/>
+      <w:lvlText w:val="●"/>
+      <w:lvlJc w:val="left"/>
+      <w:pPr>
+        <w:ind w:left="1440" w:hanging="360"/>
+      </w:pPr>
+      <w:rPr>
+        <w:u w:val="none"/>
+      </w:rPr>
+    </w:lvl>
+    <w:lvl w:ilvl="1">
+      <w:start w:val="1"/>
+      <w:numFmt w:val="bullet"/>
+      <w:lvlText w:val="○"/>
+      <w:lvlJc w:val="left"/>
+      <w:pPr>
+        <w:ind w:left="2160" w:hanging="360"/>
+      </w:pPr>
+      <w:rPr>
+        <w:u w:val="none"/>
+      </w:rPr>
+    </w:lvl>
+    <w:lvl w:ilvl="2">
+      <w:start w:val="1"/>
+      <w:numFmt w:val="bullet"/>
+      <w:lvlText w:val="■"/>
+      <w:lvlJc w:val="left"/>
+      <w:pPr>
+        <w:ind w:left="2880" w:hanging="360"/>
+      </w:pPr>
+      <w:rPr>
+        <w:u w:val="none"/>
+      </w:rPr>
+    </w:lvl>
+    <w:lvl w:ilvl="3">
+      <w:start w:val="1"/>
+      <w:numFmt w:val="bullet"/>
+      <w:lvlText w:val="●"/>
+      <w:lvlJc w:val="left"/>
+      <w:pPr>
+        <w:ind w:left="3600" w:hanging="360"/>
+      </w:pPr>
+      <w:rPr>
+        <w:u w:val="none"/>
+      </w:rPr>
+    </w:lvl>
+    <w:lvl w:ilvl="4">
+      <w:start w:val="1"/>
+      <w:numFmt w:val="bullet"/>
+      <w:lvlText w:val="○"/>
+      <w:lvlJc w:val="left"/>
+      <w:pPr>
+        <w:ind w:left="4320" w:hanging="360"/>
+      </w:pPr>
+      <w:rPr>
+        <w:u w:val="none"/>
+      </w:rPr>
+    </w:lvl>
+    <w:lvl w:ilvl="5">
+      <w:start w:val="1"/>
+      <w:numFmt w:val="bullet"/>
+      <w:lvlText w:val="■"/>
+      <w:lvlJc w:val="left"/>
+      <w:pPr>
+        <w:ind w:left="5040" w:hanging="360"/>
+      </w:pPr>
+      <w:rPr>
+        <w:u w:val="none"/>
+      </w:rPr>
+    </w:lvl>
+    <w:lvl w:ilvl="6">
+      <w:start w:val="1"/>
+      <w:numFmt w:val="bullet"/>
+      <w:lvlText w:val="●"/>
+      <w:lvlJc w:val="left"/>
+      <w:pPr>
+        <w:ind w:left="5760" w:hanging="360"/>
+      </w:pPr>
+      <w:rPr>
+        <w:u w:val="none"/>
+      </w:rPr>
+    </w:lvl>
+    <w:lvl w:ilvl="7">
+      <w:start w:val="1"/>
+      <w:numFmt w:val="bullet"/>
+      <w:lvlText w:val="○"/>
+      <w:lvlJc w:val="left"/>
+      <w:pPr>
+        <w:ind w:left="6480" w:hanging="360"/>
+      </w:pPr>
+      <w:rPr>
+        <w:u w:val="none"/>
+      </w:rPr>
+    </w:lvl>
+    <w:lvl w:ilvl="8">
+      <w:start w:val="1"/>
+      <w:numFmt w:val="bullet"/>
+      <w:lvlText w:val="■"/>
+      <w:lvlJc w:val="left"/>
+      <w:pPr>
+        <w:ind w:left="7200" w:hanging="360"/>
+      </w:pPr>
+      <w:rPr>
+        <w:u w:val="none"/>
+      </w:rPr>
+    </w:lvl>
+  </w:abstractNum>
+  <w:abstractNum w:abstractNumId="3">
+    <w:lvl w:ilvl="0">
+      <w:start w:val="1"/>
       <w:numFmt w:val="decimal"/>
       <w:lvlText w:val="%1."/>
       <w:lvlJc w:val="left"/>
@@ -2085,7 +4316,7 @@
       </w:rPr>
     </w:lvl>
   </w:abstractNum>
-  <w:abstractNum w:abstractNumId="2">
+  <w:abstractNum w:abstractNumId="4">
     <w:lvl w:ilvl="0">
       <w:start w:val="1"/>
       <w:numFmt w:val="bullet"/>
@@ -2195,7 +4426,7 @@
       </w:rPr>
     </w:lvl>
   </w:abstractNum>
-  <w:abstractNum w:abstractNumId="3">
+  <w:abstractNum w:abstractNumId="5">
     <w:lvl w:ilvl="0">
       <w:start w:val="1"/>
       <w:numFmt w:val="bullet"/>
@@ -2305,7 +4536,227 @@
       </w:rPr>
     </w:lvl>
   </w:abstractNum>
-  <w:abstractNum w:abstractNumId="4">
+  <w:abstractNum w:abstractNumId="6">
+    <w:lvl w:ilvl="0">
+      <w:start w:val="1"/>
+      <w:numFmt w:val="bullet"/>
+      <w:lvlText w:val="●"/>
+      <w:lvlJc w:val="left"/>
+      <w:pPr>
+        <w:ind w:left="720" w:hanging="360"/>
+      </w:pPr>
+      <w:rPr>
+        <w:u w:val="none"/>
+      </w:rPr>
+    </w:lvl>
+    <w:lvl w:ilvl="1">
+      <w:start w:val="1"/>
+      <w:numFmt w:val="bullet"/>
+      <w:lvlText w:val="○"/>
+      <w:lvlJc w:val="left"/>
+      <w:pPr>
+        <w:ind w:left="1440" w:hanging="360"/>
+      </w:pPr>
+      <w:rPr>
+        <w:u w:val="none"/>
+      </w:rPr>
+    </w:lvl>
+    <w:lvl w:ilvl="2">
+      <w:start w:val="1"/>
+      <w:numFmt w:val="bullet"/>
+      <w:lvlText w:val="■"/>
+      <w:lvlJc w:val="left"/>
+      <w:pPr>
+        <w:ind w:left="2160" w:hanging="360"/>
+      </w:pPr>
+      <w:rPr>
+        <w:u w:val="none"/>
+      </w:rPr>
+    </w:lvl>
+    <w:lvl w:ilvl="3">
+      <w:start w:val="1"/>
+      <w:numFmt w:val="bullet"/>
+      <w:lvlText w:val="●"/>
+      <w:lvlJc w:val="left"/>
+      <w:pPr>
+        <w:ind w:left="2880" w:hanging="360"/>
+      </w:pPr>
+      <w:rPr>
+        <w:u w:val="none"/>
+      </w:rPr>
+    </w:lvl>
+    <w:lvl w:ilvl="4">
+      <w:start w:val="1"/>
+      <w:numFmt w:val="bullet"/>
+      <w:lvlText w:val="○"/>
+      <w:lvlJc w:val="left"/>
+      <w:pPr>
+        <w:ind w:left="3600" w:hanging="360"/>
+      </w:pPr>
+      <w:rPr>
+        <w:u w:val="none"/>
+      </w:rPr>
+    </w:lvl>
+    <w:lvl w:ilvl="5">
+      <w:start w:val="1"/>
+      <w:numFmt w:val="bullet"/>
+      <w:lvlText w:val="■"/>
+      <w:lvlJc w:val="left"/>
+      <w:pPr>
+        <w:ind w:left="4320" w:hanging="360"/>
+      </w:pPr>
+      <w:rPr>
+        <w:u w:val="none"/>
+      </w:rPr>
+    </w:lvl>
+    <w:lvl w:ilvl="6">
+      <w:start w:val="1"/>
+      <w:numFmt w:val="bullet"/>
+      <w:lvlText w:val="●"/>
+      <w:lvlJc w:val="left"/>
+      <w:pPr>
+        <w:ind w:left="5040" w:hanging="360"/>
+      </w:pPr>
+      <w:rPr>
+        <w:u w:val="none"/>
+      </w:rPr>
+    </w:lvl>
+    <w:lvl w:ilvl="7">
+      <w:start w:val="1"/>
+      <w:numFmt w:val="bullet"/>
+      <w:lvlText w:val="○"/>
+      <w:lvlJc w:val="left"/>
+      <w:pPr>
+        <w:ind w:left="5760" w:hanging="360"/>
+      </w:pPr>
+      <w:rPr>
+        <w:u w:val="none"/>
+      </w:rPr>
+    </w:lvl>
+    <w:lvl w:ilvl="8">
+      <w:start w:val="1"/>
+      <w:numFmt w:val="bullet"/>
+      <w:lvlText w:val="■"/>
+      <w:lvlJc w:val="left"/>
+      <w:pPr>
+        <w:ind w:left="6480" w:hanging="360"/>
+      </w:pPr>
+      <w:rPr>
+        <w:u w:val="none"/>
+      </w:rPr>
+    </w:lvl>
+  </w:abstractNum>
+  <w:abstractNum w:abstractNumId="7">
+    <w:lvl w:ilvl="0">
+      <w:start w:val="1"/>
+      <w:numFmt w:val="decimal"/>
+      <w:lvlText w:val="%1."/>
+      <w:lvlJc w:val="left"/>
+      <w:pPr>
+        <w:ind w:left="720" w:hanging="360"/>
+      </w:pPr>
+      <w:rPr>
+        <w:u w:val="none"/>
+      </w:rPr>
+    </w:lvl>
+    <w:lvl w:ilvl="1">
+      <w:start w:val="1"/>
+      <w:numFmt w:val="lowerLetter"/>
+      <w:lvlText w:val="%2."/>
+      <w:lvlJc w:val="left"/>
+      <w:pPr>
+        <w:ind w:left="1440" w:hanging="360"/>
+      </w:pPr>
+      <w:rPr>
+        <w:u w:val="none"/>
+      </w:rPr>
+    </w:lvl>
+    <w:lvl w:ilvl="2">
+      <w:start w:val="1"/>
+      <w:numFmt w:val="lowerRoman"/>
+      <w:lvlText w:val="%3."/>
+      <w:lvlJc w:val="right"/>
+      <w:pPr>
+        <w:ind w:left="2160" w:hanging="360"/>
+      </w:pPr>
+      <w:rPr>
+        <w:u w:val="none"/>
+      </w:rPr>
+    </w:lvl>
+    <w:lvl w:ilvl="3">
+      <w:start w:val="1"/>
+      <w:numFmt w:val="decimal"/>
+      <w:lvlText w:val="%4."/>
+      <w:lvlJc w:val="left"/>
+      <w:pPr>
+        <w:ind w:left="2880" w:hanging="360"/>
+      </w:pPr>
+      <w:rPr>
+        <w:u w:val="none"/>
+      </w:rPr>
+    </w:lvl>
+    <w:lvl w:ilvl="4">
+      <w:start w:val="1"/>
+      <w:numFmt w:val="lowerLetter"/>
+      <w:lvlText w:val="%5."/>
+      <w:lvlJc w:val="left"/>
+      <w:pPr>
+        <w:ind w:left="3600" w:hanging="360"/>
+      </w:pPr>
+      <w:rPr>
+        <w:u w:val="none"/>
+      </w:rPr>
+    </w:lvl>
+    <w:lvl w:ilvl="5">
+      <w:start w:val="1"/>
+      <w:numFmt w:val="lowerRoman"/>
+      <w:lvlText w:val="%6."/>
+      <w:lvlJc w:val="right"/>
+      <w:pPr>
+        <w:ind w:left="4320" w:hanging="360"/>
+      </w:pPr>
+      <w:rPr>
+        <w:u w:val="none"/>
+      </w:rPr>
+    </w:lvl>
+    <w:lvl w:ilvl="6">
+      <w:start w:val="1"/>
+      <w:numFmt w:val="decimal"/>
+      <w:lvlText w:val="%7."/>
+      <w:lvlJc w:val="left"/>
+      <w:pPr>
+        <w:ind w:left="5040" w:hanging="360"/>
+      </w:pPr>
+      <w:rPr>
+        <w:u w:val="none"/>
+      </w:rPr>
+    </w:lvl>
+    <w:lvl w:ilvl="7">
+      <w:start w:val="1"/>
+      <w:numFmt w:val="lowerLetter"/>
+      <w:lvlText w:val="%8."/>
+      <w:lvlJc w:val="left"/>
+      <w:pPr>
+        <w:ind w:left="5760" w:hanging="360"/>
+      </w:pPr>
+      <w:rPr>
+        <w:u w:val="none"/>
+      </w:rPr>
+    </w:lvl>
+    <w:lvl w:ilvl="8">
+      <w:start w:val="1"/>
+      <w:numFmt w:val="lowerRoman"/>
+      <w:lvlText w:val="%9."/>
+      <w:lvlJc w:val="right"/>
+      <w:pPr>
+        <w:ind w:left="6480" w:hanging="360"/>
+      </w:pPr>
+      <w:rPr>
+        <w:u w:val="none"/>
+      </w:rPr>
+    </w:lvl>
+  </w:abstractNum>
+  <w:abstractNum w:abstractNumId="8">
     <w:lvl w:ilvl="0">
       <w:start w:val="1"/>
       <w:numFmt w:val="bullet"/>
@@ -2426,6 +4877,18 @@
   </w:num>
   <w:num w:numId="4">
     <w:abstractNumId w:val="4"/>
+  </w:num>
+  <w:num w:numId="5">
+    <w:abstractNumId w:val="5"/>
+  </w:num>
+  <w:num w:numId="6">
+    <w:abstractNumId w:val="6"/>
+  </w:num>
+  <w:num w:numId="7">
+    <w:abstractNumId w:val="7"/>
+  </w:num>
+  <w:num w:numId="8">
+    <w:abstractNumId w:val="8"/>
   </w:num>
 </w:numbering>
 </file>
@@ -2649,5 +5112,83 @@
       </w:tblCellMar>
     </w:tblPr>
   </w:style>
+  <w:style w:type="table" w:styleId="Table5">
+    <w:basedOn w:val="TableNormal"/>
+    <w:tblPr>
+      <w:tblStyleRowBandSize w:val="1"/>
+      <w:tblStyleColBandSize w:val="1"/>
+      <w:tblCellMar>
+        <w:top w:w="100.0" w:type="dxa"/>
+        <w:left w:w="100.0" w:type="dxa"/>
+        <w:bottom w:w="100.0" w:type="dxa"/>
+        <w:right w:w="100.0" w:type="dxa"/>
+      </w:tblCellMar>
+    </w:tblPr>
+  </w:style>
+  <w:style w:type="table" w:styleId="Table6">
+    <w:basedOn w:val="TableNormal"/>
+    <w:tblPr>
+      <w:tblStyleRowBandSize w:val="1"/>
+      <w:tblStyleColBandSize w:val="1"/>
+      <w:tblCellMar>
+        <w:top w:w="100.0" w:type="dxa"/>
+        <w:left w:w="100.0" w:type="dxa"/>
+        <w:bottom w:w="100.0" w:type="dxa"/>
+        <w:right w:w="100.0" w:type="dxa"/>
+      </w:tblCellMar>
+    </w:tblPr>
+  </w:style>
+  <w:style w:type="table" w:styleId="Table7">
+    <w:basedOn w:val="TableNormal"/>
+    <w:tblPr>
+      <w:tblStyleRowBandSize w:val="1"/>
+      <w:tblStyleColBandSize w:val="1"/>
+      <w:tblCellMar>
+        <w:top w:w="100.0" w:type="dxa"/>
+        <w:left w:w="100.0" w:type="dxa"/>
+        <w:bottom w:w="100.0" w:type="dxa"/>
+        <w:right w:w="100.0" w:type="dxa"/>
+      </w:tblCellMar>
+    </w:tblPr>
+  </w:style>
+  <w:style w:type="table" w:styleId="Table8">
+    <w:basedOn w:val="TableNormal"/>
+    <w:tblPr>
+      <w:tblStyleRowBandSize w:val="1"/>
+      <w:tblStyleColBandSize w:val="1"/>
+      <w:tblCellMar>
+        <w:top w:w="100.0" w:type="dxa"/>
+        <w:left w:w="100.0" w:type="dxa"/>
+        <w:bottom w:w="100.0" w:type="dxa"/>
+        <w:right w:w="100.0" w:type="dxa"/>
+      </w:tblCellMar>
+    </w:tblPr>
+  </w:style>
+  <w:style w:type="table" w:styleId="Table9">
+    <w:basedOn w:val="TableNormal"/>
+    <w:tblPr>
+      <w:tblStyleRowBandSize w:val="1"/>
+      <w:tblStyleColBandSize w:val="1"/>
+      <w:tblCellMar>
+        <w:top w:w="100.0" w:type="dxa"/>
+        <w:left w:w="100.0" w:type="dxa"/>
+        <w:bottom w:w="100.0" w:type="dxa"/>
+        <w:right w:w="100.0" w:type="dxa"/>
+      </w:tblCellMar>
+    </w:tblPr>
+  </w:style>
+  <w:style w:type="table" w:styleId="Table10">
+    <w:basedOn w:val="TableNormal"/>
+    <w:tblPr>
+      <w:tblStyleRowBandSize w:val="1"/>
+      <w:tblStyleColBandSize w:val="1"/>
+      <w:tblCellMar>
+        <w:top w:w="100.0" w:type="dxa"/>
+        <w:left w:w="100.0" w:type="dxa"/>
+        <w:bottom w:w="100.0" w:type="dxa"/>
+        <w:right w:w="100.0" w:type="dxa"/>
+      </w:tblCellMar>
+    </w:tblPr>
+  </w:style>
 </w:styles>
 </file>
</xml_diff>